<commit_message>
Changed display of mastered, faulted, failed to "Strike!","Spare!","Still Incorrect"
</commit_message>
<xml_diff>
--- a/BrainDump.docx
+++ b/BrainDump.docx
@@ -20,47 +20,117 @@
           <w:sz w:val="19"/>
           <w:szCs w:val="19"/>
         </w:rPr>
-        <w:t xml:space="preserve">Once specs are </w:t>
-      </w:r>
-      <w:proofErr w:type="spellStart"/>
-      <w:r>
-        <w:rPr>
-          <w:rFonts w:ascii="Arial" w:eastAsia="Times New Roman" w:hAnsi="Arial" w:cs="Arial"/>
-          <w:color w:val="222222"/>
-          <w:sz w:val="19"/>
-          <w:szCs w:val="19"/>
-        </w:rPr>
-        <w:t>finalised</w:t>
-      </w:r>
-      <w:proofErr w:type="spellEnd"/>
-      <w:r>
-        <w:rPr>
-          <w:rFonts w:ascii="Arial" w:eastAsia="Times New Roman" w:hAnsi="Arial" w:cs="Arial"/>
-          <w:color w:val="222222"/>
-          <w:sz w:val="19"/>
-          <w:szCs w:val="19"/>
-        </w:rPr>
-        <w:t xml:space="preserve"> and </w:t>
-      </w:r>
-      <w:proofErr w:type="spellStart"/>
-      <w:r>
-        <w:rPr>
-          <w:rFonts w:ascii="Arial" w:eastAsia="Times New Roman" w:hAnsi="Arial" w:cs="Arial"/>
-          <w:color w:val="222222"/>
-          <w:sz w:val="19"/>
-          <w:szCs w:val="19"/>
-        </w:rPr>
-        <w:t>report+git</w:t>
-      </w:r>
-      <w:proofErr w:type="spellEnd"/>
-      <w:r>
-        <w:rPr>
-          <w:rFonts w:ascii="Arial" w:eastAsia="Times New Roman" w:hAnsi="Arial" w:cs="Arial"/>
-          <w:color w:val="222222"/>
-          <w:sz w:val="19"/>
-          <w:szCs w:val="19"/>
-        </w:rPr>
-        <w:t xml:space="preserve"> checked (after Wednesday):</w:t>
+        <w:t>Allow drag and resizing table columns to show long words</w:t>
+      </w:r>
+    </w:p>
+    <w:p>
+      <w:pPr>
+        <w:shd w:val="clear" w:color="auto" w:fill="FFFFFF"/>
+        <w:spacing w:before="100" w:beforeAutospacing="1" w:after="100" w:afterAutospacing="1" w:line="240" w:lineRule="auto"/>
+        <w:rPr>
+          <w:rFonts w:ascii="Arial" w:eastAsia="Times New Roman" w:hAnsi="Arial" w:cs="Arial"/>
+          <w:color w:val="222222"/>
+          <w:sz w:val="19"/>
+          <w:szCs w:val="19"/>
+        </w:rPr>
+      </w:pPr>
+      <w:r>
+        <w:rPr>
+          <w:rFonts w:ascii="Arial" w:eastAsia="Times New Roman" w:hAnsi="Arial" w:cs="Arial"/>
+          <w:color w:val="222222"/>
+          <w:sz w:val="19"/>
+          <w:szCs w:val="19"/>
+        </w:rPr>
+        <w:t xml:space="preserve">Still using mastered, faulted, failed under the hood because could extend to allow user to choose what to display (doesn’t have to be </w:t>
+      </w:r>
+      <w:r>
+        <w:rPr>
+          <w:rFonts w:ascii="Arial" w:eastAsia="Times New Roman" w:hAnsi="Arial" w:cs="Arial"/>
+          <w:color w:val="222222"/>
+          <w:sz w:val="19"/>
+          <w:szCs w:val="19"/>
+        </w:rPr>
+        <w:t>"Strike!","Spare!","Still Incorrect"</w:t>
+      </w:r>
+      <w:r>
+        <w:rPr>
+          <w:rFonts w:ascii="Arial" w:eastAsia="Times New Roman" w:hAnsi="Arial" w:cs="Arial"/>
+          <w:color w:val="222222"/>
+          <w:sz w:val="19"/>
+          <w:szCs w:val="19"/>
+        </w:rPr>
+        <w:t xml:space="preserve"> either). But old folk probably don’t care that much about this, so not implemented as to not risk overloading the settings screen with things that don’t really care about.</w:t>
+      </w:r>
+      <w:bookmarkStart w:id="0" w:name="_GoBack"/>
+      <w:bookmarkEnd w:id="0"/>
+    </w:p>
+    <w:p>
+      <w:pPr>
+        <w:shd w:val="clear" w:color="auto" w:fill="FFFFFF"/>
+        <w:spacing w:before="100" w:beforeAutospacing="1" w:after="100" w:afterAutospacing="1" w:line="240" w:lineRule="auto"/>
+        <w:rPr>
+          <w:rFonts w:ascii="Arial" w:eastAsia="Times New Roman" w:hAnsi="Arial" w:cs="Arial"/>
+          <w:color w:val="222222"/>
+          <w:sz w:val="19"/>
+          <w:szCs w:val="19"/>
+        </w:rPr>
+      </w:pPr>
+    </w:p>
+    <w:p>
+      <w:pPr>
+        <w:shd w:val="clear" w:color="auto" w:fill="FFFFFF"/>
+        <w:spacing w:before="100" w:beforeAutospacing="1" w:after="100" w:afterAutospacing="1" w:line="240" w:lineRule="auto"/>
+        <w:rPr>
+          <w:rFonts w:ascii="Arial" w:eastAsia="Times New Roman" w:hAnsi="Arial" w:cs="Arial"/>
+          <w:color w:val="222222"/>
+          <w:sz w:val="19"/>
+          <w:szCs w:val="19"/>
+        </w:rPr>
+      </w:pPr>
+    </w:p>
+    <w:p>
+      <w:pPr>
+        <w:shd w:val="clear" w:color="auto" w:fill="FFFFFF"/>
+        <w:spacing w:before="100" w:beforeAutospacing="1" w:after="100" w:afterAutospacing="1" w:line="240" w:lineRule="auto"/>
+        <w:rPr>
+          <w:rFonts w:ascii="Arial" w:eastAsia="Times New Roman" w:hAnsi="Arial" w:cs="Arial"/>
+          <w:color w:val="222222"/>
+          <w:sz w:val="19"/>
+          <w:szCs w:val="19"/>
+        </w:rPr>
+      </w:pPr>
+    </w:p>
+    <w:p>
+      <w:pPr>
+        <w:shd w:val="clear" w:color="auto" w:fill="FFFFFF"/>
+        <w:spacing w:before="100" w:beforeAutospacing="1" w:after="100" w:afterAutospacing="1" w:line="240" w:lineRule="auto"/>
+        <w:rPr>
+          <w:rFonts w:ascii="Arial" w:eastAsia="Times New Roman" w:hAnsi="Arial" w:cs="Arial"/>
+          <w:color w:val="222222"/>
+          <w:sz w:val="19"/>
+          <w:szCs w:val="19"/>
+        </w:rPr>
+      </w:pPr>
+    </w:p>
+    <w:p>
+      <w:pPr>
+        <w:shd w:val="clear" w:color="auto" w:fill="FFFFFF"/>
+        <w:spacing w:before="100" w:beforeAutospacing="1" w:after="100" w:afterAutospacing="1" w:line="240" w:lineRule="auto"/>
+        <w:rPr>
+          <w:rFonts w:ascii="Arial" w:eastAsia="Times New Roman" w:hAnsi="Arial" w:cs="Arial"/>
+          <w:color w:val="222222"/>
+          <w:sz w:val="19"/>
+          <w:szCs w:val="19"/>
+        </w:rPr>
+      </w:pPr>
+      <w:r>
+        <w:rPr>
+          <w:rFonts w:ascii="Arial" w:eastAsia="Times New Roman" w:hAnsi="Arial" w:cs="Arial"/>
+          <w:color w:val="222222"/>
+          <w:sz w:val="19"/>
+          <w:szCs w:val="19"/>
+        </w:rPr>
+        <w:t>Once specs are finalised and report+git checked (after Wednesday):</w:t>
       </w:r>
     </w:p>
     <w:p>
@@ -131,25 +201,14 @@
           <w:szCs w:val="19"/>
         </w:rPr>
       </w:pPr>
-      <w:proofErr w:type="spellStart"/>
-      <w:r>
-        <w:rPr>
-          <w:rFonts w:ascii="Arial" w:eastAsia="Times New Roman" w:hAnsi="Arial" w:cs="Arial"/>
-          <w:color w:val="222222"/>
-          <w:sz w:val="19"/>
-          <w:szCs w:val="19"/>
-        </w:rPr>
-        <w:t>WindowBuilder</w:t>
-      </w:r>
-      <w:proofErr w:type="spellEnd"/>
-      <w:r>
-        <w:rPr>
-          <w:rFonts w:ascii="Arial" w:eastAsia="Times New Roman" w:hAnsi="Arial" w:cs="Arial"/>
-          <w:color w:val="222222"/>
-          <w:sz w:val="19"/>
-          <w:szCs w:val="19"/>
-        </w:rPr>
-        <w:t xml:space="preserve"> it up</w:t>
+      <w:r>
+        <w:rPr>
+          <w:rFonts w:ascii="Arial" w:eastAsia="Times New Roman" w:hAnsi="Arial" w:cs="Arial"/>
+          <w:color w:val="222222"/>
+          <w:sz w:val="19"/>
+          <w:szCs w:val="19"/>
+        </w:rPr>
+        <w:t>WindowBuilder it up</w:t>
       </w:r>
     </w:p>
     <w:p>
@@ -244,67 +303,7 @@
           <w:sz w:val="19"/>
           <w:szCs w:val="19"/>
         </w:rPr>
-        <w:t xml:space="preserve">The elderly generally </w:t>
-      </w:r>
-      <w:proofErr w:type="gramStart"/>
-      <w:r>
-        <w:rPr>
-          <w:rFonts w:ascii="Arial" w:eastAsia="Times New Roman" w:hAnsi="Arial" w:cs="Arial"/>
-          <w:color w:val="222222"/>
-          <w:sz w:val="19"/>
-          <w:szCs w:val="19"/>
-        </w:rPr>
-        <w:t>aren't</w:t>
-      </w:r>
-      <w:proofErr w:type="gramEnd"/>
-      <w:r>
-        <w:rPr>
-          <w:rFonts w:ascii="Arial" w:eastAsia="Times New Roman" w:hAnsi="Arial" w:cs="Arial"/>
-          <w:color w:val="222222"/>
-          <w:sz w:val="19"/>
-          <w:szCs w:val="19"/>
-        </w:rPr>
-        <w:t xml:space="preserve"> a fan of "hurry up", "you don't have much time left", </w:t>
-      </w:r>
-      <w:proofErr w:type="spellStart"/>
-      <w:r>
-        <w:rPr>
-          <w:rFonts w:ascii="Arial" w:eastAsia="Times New Roman" w:hAnsi="Arial" w:cs="Arial"/>
-          <w:color w:val="222222"/>
-          <w:sz w:val="19"/>
-          <w:szCs w:val="19"/>
-        </w:rPr>
-        <w:t>etc</w:t>
-      </w:r>
-      <w:proofErr w:type="spellEnd"/>
-      <w:r>
-        <w:rPr>
-          <w:rFonts w:ascii="Arial" w:eastAsia="Times New Roman" w:hAnsi="Arial" w:cs="Arial"/>
-          <w:color w:val="222222"/>
-          <w:sz w:val="19"/>
-          <w:szCs w:val="19"/>
-        </w:rPr>
-        <w:t xml:space="preserve">, which are the ideas given out by a </w:t>
-      </w:r>
-      <w:proofErr w:type="spellStart"/>
-      <w:r>
-        <w:rPr>
-          <w:rFonts w:ascii="Arial" w:eastAsia="Times New Roman" w:hAnsi="Arial" w:cs="Arial"/>
-          <w:color w:val="222222"/>
-          <w:sz w:val="19"/>
-          <w:szCs w:val="19"/>
-        </w:rPr>
-        <w:t>count down</w:t>
-      </w:r>
-      <w:proofErr w:type="spellEnd"/>
-      <w:r>
-        <w:rPr>
-          <w:rFonts w:ascii="Arial" w:eastAsia="Times New Roman" w:hAnsi="Arial" w:cs="Arial"/>
-          <w:color w:val="222222"/>
-          <w:sz w:val="19"/>
-          <w:szCs w:val="19"/>
-        </w:rPr>
-        <w:t xml:space="preserve"> timer. </w:t>
+        <w:t>The elderly generally aren't a fan of "hurry up", "you don't have much time left", etc, which are the ideas given out by a count down timer. </w:t>
       </w:r>
     </w:p>
     <w:p>
@@ -382,209 +381,119 @@
           <w:sz w:val="19"/>
           <w:szCs w:val="19"/>
         </w:rPr>
-        <w:t xml:space="preserve">Not </w:t>
-      </w:r>
-      <w:proofErr w:type="spellStart"/>
-      <w:r>
-        <w:rPr>
-          <w:rFonts w:ascii="Arial" w:eastAsia="Times New Roman" w:hAnsi="Arial" w:cs="Arial"/>
-          <w:color w:val="222222"/>
-          <w:sz w:val="19"/>
-          <w:szCs w:val="19"/>
-        </w:rPr>
-        <w:t>colourful</w:t>
-      </w:r>
-      <w:proofErr w:type="spellEnd"/>
-      <w:r>
-        <w:rPr>
-          <w:rFonts w:ascii="Arial" w:eastAsia="Times New Roman" w:hAnsi="Arial" w:cs="Arial"/>
-          <w:color w:val="222222"/>
-          <w:sz w:val="19"/>
-          <w:szCs w:val="19"/>
-        </w:rPr>
-        <w:t xml:space="preserve"> backgrounds - messy, distracting, confusing </w:t>
-      </w:r>
-    </w:p>
-    <w:p>
-      <w:pPr>
-        <w:shd w:val="clear" w:color="auto" w:fill="FFFFFF"/>
-        <w:spacing w:before="100" w:beforeAutospacing="1" w:after="100" w:afterAutospacing="1" w:line="240" w:lineRule="auto"/>
-        <w:rPr>
-          <w:rFonts w:ascii="Arial" w:eastAsia="Times New Roman" w:hAnsi="Arial" w:cs="Arial"/>
-          <w:color w:val="222222"/>
-          <w:sz w:val="19"/>
-          <w:szCs w:val="19"/>
-        </w:rPr>
-      </w:pPr>
-    </w:p>
-    <w:p>
-      <w:pPr>
-        <w:shd w:val="clear" w:color="auto" w:fill="FFFFFF"/>
-        <w:spacing w:before="100" w:beforeAutospacing="1" w:after="100" w:afterAutospacing="1" w:line="240" w:lineRule="auto"/>
-        <w:rPr>
-          <w:rFonts w:ascii="Arial" w:eastAsia="Times New Roman" w:hAnsi="Arial" w:cs="Arial"/>
-          <w:color w:val="222222"/>
-          <w:sz w:val="19"/>
-          <w:szCs w:val="19"/>
-        </w:rPr>
-      </w:pPr>
-    </w:p>
-    <w:p>
-      <w:pPr>
-        <w:shd w:val="clear" w:color="auto" w:fill="FFFFFF"/>
-        <w:spacing w:before="100" w:beforeAutospacing="1" w:after="100" w:afterAutospacing="1" w:line="240" w:lineRule="auto"/>
-        <w:rPr>
-          <w:rFonts w:ascii="Arial" w:eastAsia="Times New Roman" w:hAnsi="Arial" w:cs="Arial"/>
-          <w:color w:val="222222"/>
-          <w:sz w:val="19"/>
-          <w:szCs w:val="19"/>
-        </w:rPr>
-      </w:pPr>
-    </w:p>
-    <w:p>
-      <w:pPr>
-        <w:shd w:val="clear" w:color="auto" w:fill="FFFFFF"/>
-        <w:spacing w:before="100" w:beforeAutospacing="1" w:after="100" w:afterAutospacing="1" w:line="240" w:lineRule="auto"/>
-        <w:rPr>
-          <w:rFonts w:ascii="Arial" w:eastAsia="Times New Roman" w:hAnsi="Arial" w:cs="Arial"/>
-          <w:color w:val="222222"/>
-          <w:sz w:val="19"/>
-          <w:szCs w:val="19"/>
-        </w:rPr>
-      </w:pPr>
-    </w:p>
-    <w:p>
-      <w:pPr>
-        <w:shd w:val="clear" w:color="auto" w:fill="FFFFFF"/>
-        <w:spacing w:before="100" w:beforeAutospacing="1" w:after="100" w:afterAutospacing="1" w:line="240" w:lineRule="auto"/>
-        <w:rPr>
-          <w:rFonts w:ascii="Arial" w:eastAsia="Times New Roman" w:hAnsi="Arial" w:cs="Arial"/>
-          <w:color w:val="222222"/>
-          <w:sz w:val="19"/>
-          <w:szCs w:val="19"/>
-        </w:rPr>
-      </w:pPr>
-      <w:r>
-        <w:rPr>
-          <w:rFonts w:ascii="Arial" w:eastAsia="Times New Roman" w:hAnsi="Arial" w:cs="Arial"/>
-          <w:color w:val="222222"/>
-          <w:sz w:val="19"/>
-          <w:szCs w:val="19"/>
-        </w:rPr>
-        <w:t xml:space="preserve">We had been thinking in terms of modularity. All code and features are mode with the idea of extending it in the project in mind, as if this is the first iteration in a software development process, rather than a pair assignment that will get split up and we'll each do our own thing afterwards. Therefore, we kept A3 simple, and fairly general (aka rough in some places, not looking like a </w:t>
-      </w:r>
-      <w:proofErr w:type="gramStart"/>
-      <w:r>
-        <w:rPr>
-          <w:rFonts w:ascii="Arial" w:eastAsia="Times New Roman" w:hAnsi="Arial" w:cs="Arial"/>
-          <w:color w:val="222222"/>
-          <w:sz w:val="19"/>
-          <w:szCs w:val="19"/>
-        </w:rPr>
-        <w:t>typical  submission</w:t>
-      </w:r>
-      <w:proofErr w:type="gramEnd"/>
-      <w:r>
-        <w:rPr>
-          <w:rFonts w:ascii="Arial" w:eastAsia="Times New Roman" w:hAnsi="Arial" w:cs="Arial"/>
-          <w:color w:val="222222"/>
-          <w:sz w:val="19"/>
-          <w:szCs w:val="19"/>
-        </w:rPr>
-        <w:t xml:space="preserve"> on completing an assignment, and </w:t>
-      </w:r>
-      <w:proofErr w:type="spellStart"/>
-      <w:r>
-        <w:rPr>
-          <w:rFonts w:ascii="Arial" w:eastAsia="Times New Roman" w:hAnsi="Arial" w:cs="Arial"/>
-          <w:color w:val="222222"/>
-          <w:sz w:val="19"/>
-          <w:szCs w:val="19"/>
-        </w:rPr>
-        <w:t>no where</w:t>
-      </w:r>
-      <w:proofErr w:type="spellEnd"/>
-      <w:r>
-        <w:rPr>
-          <w:rFonts w:ascii="Arial" w:eastAsia="Times New Roman" w:hAnsi="Arial" w:cs="Arial"/>
-          <w:color w:val="222222"/>
-          <w:sz w:val="19"/>
-          <w:szCs w:val="19"/>
-        </w:rPr>
-        <w:t xml:space="preserve"> near prefect). In refactoring the A3 code, I already had in mind some features I thought of for the final project, and also things we considered "beyond the scope of this iteration". This being the foundation prototype, I refactored it in such </w:t>
-      </w:r>
-      <w:proofErr w:type="spellStart"/>
-      <w:r>
-        <w:rPr>
-          <w:rFonts w:ascii="Arial" w:eastAsia="Times New Roman" w:hAnsi="Arial" w:cs="Arial"/>
-          <w:color w:val="222222"/>
-          <w:sz w:val="19"/>
-          <w:szCs w:val="19"/>
-        </w:rPr>
-        <w:t>as</w:t>
-      </w:r>
-      <w:proofErr w:type="spellEnd"/>
-      <w:r>
-        <w:rPr>
-          <w:rFonts w:ascii="Arial" w:eastAsia="Times New Roman" w:hAnsi="Arial" w:cs="Arial"/>
-          <w:color w:val="222222"/>
-          <w:sz w:val="19"/>
-          <w:szCs w:val="19"/>
-        </w:rPr>
-        <w:t xml:space="preserve"> way that would make it easiest to add those features in. Therefore, when starting the individual part, all the infrastructure was already set up nicely, and mostly it was just a matter along the lines of adding a couple new variables, or a case to the switch statement.</w:t>
-      </w:r>
-    </w:p>
-    <w:p>
-      <w:pPr>
-        <w:shd w:val="clear" w:color="auto" w:fill="FFFFFF"/>
-        <w:spacing w:before="100" w:beforeAutospacing="1" w:after="100" w:afterAutospacing="1" w:line="240" w:lineRule="auto"/>
-        <w:rPr>
-          <w:rFonts w:ascii="Arial" w:eastAsia="Times New Roman" w:hAnsi="Arial" w:cs="Arial"/>
-          <w:color w:val="222222"/>
-          <w:sz w:val="19"/>
-          <w:szCs w:val="19"/>
-        </w:rPr>
-      </w:pPr>
-    </w:p>
-    <w:p>
-      <w:pPr>
-        <w:shd w:val="clear" w:color="auto" w:fill="FFFFFF"/>
-        <w:spacing w:before="100" w:beforeAutospacing="1" w:after="100" w:afterAutospacing="1" w:line="240" w:lineRule="auto"/>
-        <w:rPr>
-          <w:rFonts w:ascii="Arial" w:eastAsia="Times New Roman" w:hAnsi="Arial" w:cs="Arial"/>
-          <w:color w:val="222222"/>
-          <w:sz w:val="19"/>
-          <w:szCs w:val="19"/>
-        </w:rPr>
-      </w:pPr>
-      <w:r>
-        <w:rPr>
-          <w:rFonts w:ascii="Arial" w:eastAsia="Times New Roman" w:hAnsi="Arial" w:cs="Arial"/>
-          <w:color w:val="222222"/>
-          <w:sz w:val="19"/>
-          <w:szCs w:val="19"/>
-        </w:rPr>
-        <w:t xml:space="preserve">It was also from this sense that we decided pair programming was the best, because the foundation is the most important part, and if we saw A3 as the foundation on which both of our 40%-worth project is to be built on, it only makes sense for us to make every decision together, and stop each other from being carried away by fancy ideas. (Analogy: shouldn't be thinking about what </w:t>
-      </w:r>
-      <w:proofErr w:type="spellStart"/>
-      <w:r>
-        <w:rPr>
-          <w:rFonts w:ascii="Arial" w:eastAsia="Times New Roman" w:hAnsi="Arial" w:cs="Arial"/>
-          <w:color w:val="222222"/>
-          <w:sz w:val="19"/>
-          <w:szCs w:val="19"/>
-        </w:rPr>
-        <w:t>colour</w:t>
-      </w:r>
-      <w:proofErr w:type="spellEnd"/>
-      <w:r>
-        <w:rPr>
-          <w:rFonts w:ascii="Arial" w:eastAsia="Times New Roman" w:hAnsi="Arial" w:cs="Arial"/>
-          <w:color w:val="222222"/>
-          <w:sz w:val="19"/>
-          <w:szCs w:val="19"/>
-        </w:rPr>
-        <w:t xml:space="preserve"> the out wall are going to be or how thick will the windows be, when we're just doing the piling for a building.) We just wanted the most solid yet malleable foundation.</w:t>
+        <w:t>Not colourful backgrounds - messy, distracting, confusing </w:t>
+      </w:r>
+    </w:p>
+    <w:p>
+      <w:pPr>
+        <w:shd w:val="clear" w:color="auto" w:fill="FFFFFF"/>
+        <w:spacing w:before="100" w:beforeAutospacing="1" w:after="100" w:afterAutospacing="1" w:line="240" w:lineRule="auto"/>
+        <w:rPr>
+          <w:rFonts w:ascii="Arial" w:eastAsia="Times New Roman" w:hAnsi="Arial" w:cs="Arial"/>
+          <w:color w:val="222222"/>
+          <w:sz w:val="19"/>
+          <w:szCs w:val="19"/>
+        </w:rPr>
+      </w:pPr>
+    </w:p>
+    <w:p>
+      <w:pPr>
+        <w:shd w:val="clear" w:color="auto" w:fill="FFFFFF"/>
+        <w:spacing w:before="100" w:beforeAutospacing="1" w:after="100" w:afterAutospacing="1" w:line="240" w:lineRule="auto"/>
+        <w:rPr>
+          <w:rFonts w:ascii="Arial" w:eastAsia="Times New Roman" w:hAnsi="Arial" w:cs="Arial"/>
+          <w:color w:val="222222"/>
+          <w:sz w:val="19"/>
+          <w:szCs w:val="19"/>
+        </w:rPr>
+      </w:pPr>
+    </w:p>
+    <w:p>
+      <w:pPr>
+        <w:shd w:val="clear" w:color="auto" w:fill="FFFFFF"/>
+        <w:spacing w:before="100" w:beforeAutospacing="1" w:after="100" w:afterAutospacing="1" w:line="240" w:lineRule="auto"/>
+        <w:rPr>
+          <w:rFonts w:ascii="Arial" w:eastAsia="Times New Roman" w:hAnsi="Arial" w:cs="Arial"/>
+          <w:color w:val="222222"/>
+          <w:sz w:val="19"/>
+          <w:szCs w:val="19"/>
+        </w:rPr>
+      </w:pPr>
+    </w:p>
+    <w:p>
+      <w:pPr>
+        <w:shd w:val="clear" w:color="auto" w:fill="FFFFFF"/>
+        <w:spacing w:before="100" w:beforeAutospacing="1" w:after="100" w:afterAutospacing="1" w:line="240" w:lineRule="auto"/>
+        <w:rPr>
+          <w:rFonts w:ascii="Arial" w:eastAsia="Times New Roman" w:hAnsi="Arial" w:cs="Arial"/>
+          <w:color w:val="222222"/>
+          <w:sz w:val="19"/>
+          <w:szCs w:val="19"/>
+        </w:rPr>
+      </w:pPr>
+    </w:p>
+    <w:p>
+      <w:pPr>
+        <w:shd w:val="clear" w:color="auto" w:fill="FFFFFF"/>
+        <w:spacing w:before="100" w:beforeAutospacing="1" w:after="100" w:afterAutospacing="1" w:line="240" w:lineRule="auto"/>
+        <w:rPr>
+          <w:rFonts w:ascii="Arial" w:eastAsia="Times New Roman" w:hAnsi="Arial" w:cs="Arial"/>
+          <w:color w:val="222222"/>
+          <w:sz w:val="19"/>
+          <w:szCs w:val="19"/>
+        </w:rPr>
+      </w:pPr>
+      <w:r>
+        <w:rPr>
+          <w:rFonts w:ascii="Arial" w:eastAsia="Times New Roman" w:hAnsi="Arial" w:cs="Arial"/>
+          <w:color w:val="222222"/>
+          <w:sz w:val="19"/>
+          <w:szCs w:val="19"/>
+        </w:rPr>
+        <w:t>We had been thinking in terms of modularity. All code and features are mode with the idea of extending it in the project in mind, as if this is the first iteration in a software development process, rather than a pair assignment that will get split up and we'll each do our own thing afterwards. Therefore, we kept A3 simple, and fairly general (aka rough in some places, not looking like a typical  submission on completing an assignment, and no where near prefect). In refactoring the A3 code, I already had in mind some features I thought of for the final project, and also things we considered "beyond the scope of this iteration". This being the foundation prototype, I refactored it in such as way that would make it easiest to add those features in. Therefore, when starting the individual part, all the infrastructure was already set up nicely, and mostly it was just a matter along the lines of adding a couple new variables, or a case to the switch statement.</w:t>
+      </w:r>
+    </w:p>
+    <w:p>
+      <w:pPr>
+        <w:shd w:val="clear" w:color="auto" w:fill="FFFFFF"/>
+        <w:spacing w:before="100" w:beforeAutospacing="1" w:after="100" w:afterAutospacing="1" w:line="240" w:lineRule="auto"/>
+        <w:rPr>
+          <w:rFonts w:ascii="Arial" w:eastAsia="Times New Roman" w:hAnsi="Arial" w:cs="Arial"/>
+          <w:color w:val="222222"/>
+          <w:sz w:val="19"/>
+          <w:szCs w:val="19"/>
+        </w:rPr>
+      </w:pPr>
+    </w:p>
+    <w:p>
+      <w:pPr>
+        <w:shd w:val="clear" w:color="auto" w:fill="FFFFFF"/>
+        <w:spacing w:before="100" w:beforeAutospacing="1" w:after="100" w:afterAutospacing="1" w:line="240" w:lineRule="auto"/>
+        <w:rPr>
+          <w:rFonts w:ascii="Arial" w:eastAsia="Times New Roman" w:hAnsi="Arial" w:cs="Arial"/>
+          <w:color w:val="222222"/>
+          <w:sz w:val="19"/>
+          <w:szCs w:val="19"/>
+        </w:rPr>
+      </w:pPr>
+      <w:r>
+        <w:rPr>
+          <w:rFonts w:ascii="Arial" w:eastAsia="Times New Roman" w:hAnsi="Arial" w:cs="Arial"/>
+          <w:color w:val="222222"/>
+          <w:sz w:val="19"/>
+          <w:szCs w:val="19"/>
+        </w:rPr>
+        <w:t xml:space="preserve">It was also from this sense that we decided pair programming was the best, because the foundation is the most important part, and if we saw A3 as the foundation on which both of our 40%-worth project is to be built on, it only makes sense for us </w:t>
+      </w:r>
+      <w:r>
+        <w:rPr>
+          <w:rFonts w:ascii="Arial" w:eastAsia="Times New Roman" w:hAnsi="Arial" w:cs="Arial"/>
+          <w:color w:val="222222"/>
+          <w:sz w:val="19"/>
+          <w:szCs w:val="19"/>
+        </w:rPr>
+        <w:lastRenderedPageBreak/>
+        <w:t>to make every decision together, and stop each other from being carried away by fancy ideas. (Analogy: shouldn't be thinking about what colour the out wall are going to be or how thick will the windows be, when we're just doing the piling for a building.) We just wanted the most solid yet malleable foundation.</w:t>
       </w:r>
     </w:p>
     <w:p>
@@ -655,25 +564,14 @@
           <w:szCs w:val="19"/>
         </w:rPr>
       </w:pPr>
-      <w:proofErr w:type="spellStart"/>
-      <w:r>
-        <w:rPr>
-          <w:rFonts w:ascii="Arial" w:eastAsia="Times New Roman" w:hAnsi="Arial" w:cs="Arial"/>
-          <w:color w:val="222222"/>
-          <w:sz w:val="19"/>
-          <w:szCs w:val="19"/>
-        </w:rPr>
-        <w:t>Healthbot</w:t>
-      </w:r>
-      <w:proofErr w:type="spellEnd"/>
-      <w:r>
-        <w:rPr>
-          <w:rFonts w:ascii="Arial" w:eastAsia="Times New Roman" w:hAnsi="Arial" w:cs="Arial"/>
-          <w:color w:val="222222"/>
-          <w:sz w:val="19"/>
-          <w:szCs w:val="19"/>
-        </w:rPr>
-        <w:t xml:space="preserve"> screen research</w:t>
+      <w:r>
+        <w:rPr>
+          <w:rFonts w:ascii="Arial" w:eastAsia="Times New Roman" w:hAnsi="Arial" w:cs="Arial"/>
+          <w:color w:val="222222"/>
+          <w:sz w:val="19"/>
+          <w:szCs w:val="19"/>
+        </w:rPr>
+        <w:t>Healthbot screen research</w:t>
       </w:r>
     </w:p>
     <w:p>
@@ -849,7 +747,6 @@
           <w:szCs w:val="19"/>
         </w:rPr>
       </w:pPr>
-      <w:proofErr w:type="spellStart"/>
       <w:r>
         <w:rPr>
           <w:rFonts w:ascii="Arial" w:eastAsia="Times New Roman" w:hAnsi="Arial" w:cs="Arial"/>
@@ -859,7 +756,6 @@
         </w:rPr>
         <w:t>Cafero</w:t>
       </w:r>
-      <w:proofErr w:type="spellEnd"/>
     </w:p>
     <w:p>
       <w:pPr>
@@ -1021,7 +917,6 @@
           <w:sz w:val="19"/>
           <w:szCs w:val="19"/>
         </w:rPr>
-        <w:lastRenderedPageBreak/>
         <w:t>206</w:t>
       </w:r>
     </w:p>
@@ -1105,47 +1000,7 @@
           <w:sz w:val="19"/>
           <w:szCs w:val="19"/>
         </w:rPr>
-        <w:t xml:space="preserve">Set </w:t>
-      </w:r>
-      <w:proofErr w:type="spellStart"/>
-      <w:r>
-        <w:rPr>
-          <w:rFonts w:ascii="Arial" w:eastAsia="Times New Roman" w:hAnsi="Arial" w:cs="Arial"/>
-          <w:color w:val="222222"/>
-          <w:sz w:val="19"/>
-          <w:szCs w:val="19"/>
-        </w:rPr>
-        <w:t>focussed</w:t>
-      </w:r>
-      <w:proofErr w:type="spellEnd"/>
-      <w:r>
-        <w:rPr>
-          <w:rFonts w:ascii="Arial" w:eastAsia="Times New Roman" w:hAnsi="Arial" w:cs="Arial"/>
-          <w:color w:val="222222"/>
-          <w:sz w:val="19"/>
-          <w:szCs w:val="19"/>
-        </w:rPr>
-        <w:t xml:space="preserve"> to </w:t>
-      </w:r>
-      <w:proofErr w:type="spellStart"/>
-      <w:r>
-        <w:rPr>
-          <w:rFonts w:ascii="Arial" w:eastAsia="Times New Roman" w:hAnsi="Arial" w:cs="Arial"/>
-          <w:color w:val="222222"/>
-          <w:sz w:val="19"/>
-          <w:szCs w:val="19"/>
-        </w:rPr>
-        <w:t>textField</w:t>
-      </w:r>
-      <w:proofErr w:type="spellEnd"/>
-      <w:r>
-        <w:rPr>
-          <w:rFonts w:ascii="Arial" w:eastAsia="Times New Roman" w:hAnsi="Arial" w:cs="Arial"/>
-          <w:color w:val="222222"/>
-          <w:sz w:val="19"/>
-          <w:szCs w:val="19"/>
-        </w:rPr>
-        <w:t xml:space="preserve"> after submit button</w:t>
+        <w:t>Set focussed to textField after submit button</w:t>
       </w:r>
     </w:p>
     <w:p>
@@ -1313,19 +1168,8 @@
           <w:sz w:val="19"/>
           <w:szCs w:val="19"/>
         </w:rPr>
-        <w:t xml:space="preserve">Add word and level. Saves to data structure (like wordlist) then </w:t>
-      </w:r>
-      <w:proofErr w:type="spellStart"/>
-      <w:r>
-        <w:rPr>
-          <w:rFonts w:ascii="Arial" w:eastAsia="Times New Roman" w:hAnsi="Arial" w:cs="Arial"/>
-          <w:color w:val="222222"/>
-          <w:sz w:val="19"/>
-          <w:szCs w:val="19"/>
-        </w:rPr>
-        <w:t>writeToNewWordlist</w:t>
-      </w:r>
-      <w:proofErr w:type="spellEnd"/>
+        <w:t>Add word and level. Saves to data structure (like wordlist) then writeToNewWordlist</w:t>
+      </w:r>
     </w:p>
     <w:p>
       <w:pPr>
@@ -1570,27 +1414,7 @@
           <w:sz w:val="19"/>
           <w:szCs w:val="19"/>
         </w:rPr>
-        <w:t xml:space="preserve">If not </w:t>
-      </w:r>
-      <w:proofErr w:type="spellStart"/>
-      <w:r>
-        <w:rPr>
-          <w:rFonts w:ascii="Arial" w:eastAsia="Times New Roman" w:hAnsi="Arial" w:cs="Arial"/>
-          <w:color w:val="222222"/>
-          <w:sz w:val="19"/>
-          <w:szCs w:val="19"/>
-        </w:rPr>
-        <w:t>ffmpeg</w:t>
-      </w:r>
-      <w:proofErr w:type="spellEnd"/>
-      <w:r>
-        <w:rPr>
-          <w:rFonts w:ascii="Arial" w:eastAsia="Times New Roman" w:hAnsi="Arial" w:cs="Arial"/>
-          <w:color w:val="222222"/>
-          <w:sz w:val="19"/>
-          <w:szCs w:val="19"/>
-        </w:rPr>
-        <w:t xml:space="preserve"> for movie exists create it?? Or: power button deletes the movie (in case it was partially made)</w:t>
+        <w:t>If not ffmpeg for movie exists create it?? Or: power button deletes the movie (in case it was partially made)</w:t>
       </w:r>
     </w:p>
     <w:p>
@@ -1628,19 +1452,8 @@
           <w:sz w:val="19"/>
           <w:szCs w:val="19"/>
         </w:rPr>
-        <w:t>Choose level out of those that are unlocked in settings (must complete a lower level before going to a higher one) for&lt;</w:t>
-      </w:r>
-      <w:proofErr w:type="spellStart"/>
-      <w:r>
-        <w:rPr>
-          <w:rFonts w:ascii="Arial" w:eastAsia="Times New Roman" w:hAnsi="Arial" w:cs="Arial"/>
-          <w:color w:val="222222"/>
-          <w:sz w:val="19"/>
-          <w:szCs w:val="19"/>
-        </w:rPr>
-        <w:t>currentlevel</w:t>
-      </w:r>
-      <w:proofErr w:type="spellEnd"/>
+        <w:t>Choose level out of those that are unlocked in settings (must complete a lower level before going to a higher one) for&lt;currentlevel</w:t>
+      </w:r>
     </w:p>
     <w:p>
       <w:pPr>
@@ -1677,6 +1490,7 @@
           <w:sz w:val="19"/>
           <w:szCs w:val="19"/>
         </w:rPr>
+        <w:lastRenderedPageBreak/>
         <w:t>Separate hidden files for each word list and user (naming)</w:t>
       </w:r>
     </w:p>
@@ -1703,47 +1517,7 @@
           <w:sz w:val="19"/>
           <w:szCs w:val="19"/>
         </w:rPr>
-        <w:t xml:space="preserve">Settings hidden file level </w:t>
-      </w:r>
-      <w:proofErr w:type="spellStart"/>
-      <w:r>
-        <w:rPr>
-          <w:rFonts w:ascii="Arial" w:eastAsia="Times New Roman" w:hAnsi="Arial" w:cs="Arial"/>
-          <w:color w:val="222222"/>
-          <w:sz w:val="19"/>
-          <w:szCs w:val="19"/>
-        </w:rPr>
-        <w:t>listLength</w:t>
-      </w:r>
-      <w:proofErr w:type="spellEnd"/>
-      <w:r>
-        <w:rPr>
-          <w:rFonts w:ascii="Arial" w:eastAsia="Times New Roman" w:hAnsi="Arial" w:cs="Arial"/>
-          <w:color w:val="222222"/>
-          <w:sz w:val="19"/>
-          <w:szCs w:val="19"/>
-        </w:rPr>
-        <w:t xml:space="preserve">, </w:t>
-      </w:r>
-      <w:proofErr w:type="gramStart"/>
-      <w:r>
-        <w:rPr>
-          <w:rFonts w:ascii="Arial" w:eastAsia="Times New Roman" w:hAnsi="Arial" w:cs="Arial"/>
-          <w:color w:val="222222"/>
-          <w:sz w:val="19"/>
-          <w:szCs w:val="19"/>
-        </w:rPr>
-        <w:t>split(</w:t>
-      </w:r>
-      <w:proofErr w:type="gramEnd"/>
-      <w:r>
-        <w:rPr>
-          <w:rFonts w:ascii="Arial" w:eastAsia="Times New Roman" w:hAnsi="Arial" w:cs="Arial"/>
-          <w:color w:val="222222"/>
-          <w:sz w:val="19"/>
-          <w:szCs w:val="19"/>
-        </w:rPr>
-        <w:t>" ")</w:t>
+        <w:t>Settings hidden file level listLength, split(" ")</w:t>
       </w:r>
     </w:p>
     <w:p>
@@ -1788,25 +1562,14 @@
           <w:szCs w:val="19"/>
         </w:rPr>
       </w:pPr>
-      <w:proofErr w:type="spellStart"/>
-      <w:r>
-        <w:rPr>
-          <w:rFonts w:ascii="Arial" w:eastAsia="Times New Roman" w:hAnsi="Arial" w:cs="Arial"/>
-          <w:color w:val="222222"/>
-          <w:sz w:val="19"/>
-          <w:szCs w:val="19"/>
-        </w:rPr>
-        <w:t>ULearn</w:t>
-      </w:r>
-      <w:proofErr w:type="spellEnd"/>
-      <w:r>
-        <w:rPr>
-          <w:rFonts w:ascii="Arial" w:eastAsia="Times New Roman" w:hAnsi="Arial" w:cs="Arial"/>
-          <w:color w:val="222222"/>
-          <w:sz w:val="19"/>
-          <w:szCs w:val="19"/>
-        </w:rPr>
-        <w:t xml:space="preserve"> Mac logo for buttons</w:t>
+      <w:r>
+        <w:rPr>
+          <w:rFonts w:ascii="Arial" w:eastAsia="Times New Roman" w:hAnsi="Arial" w:cs="Arial"/>
+          <w:color w:val="222222"/>
+          <w:sz w:val="19"/>
+          <w:szCs w:val="19"/>
+        </w:rPr>
+        <w:t>ULearn Mac logo for buttons</w:t>
       </w:r>
     </w:p>
     <w:p>
@@ -1870,27 +1633,7 @@
           <w:sz w:val="19"/>
           <w:szCs w:val="19"/>
         </w:rPr>
-        <w:t xml:space="preserve">When spell wrong </w:t>
-      </w:r>
-      <w:proofErr w:type="gramStart"/>
-      <w:r>
-        <w:rPr>
-          <w:rFonts w:ascii="Arial" w:eastAsia="Times New Roman" w:hAnsi="Arial" w:cs="Arial"/>
-          <w:color w:val="222222"/>
-          <w:sz w:val="19"/>
-          <w:szCs w:val="19"/>
-        </w:rPr>
-        <w:t>don't</w:t>
-      </w:r>
-      <w:proofErr w:type="gramEnd"/>
-      <w:r>
-        <w:rPr>
-          <w:rFonts w:ascii="Arial" w:eastAsia="Times New Roman" w:hAnsi="Arial" w:cs="Arial"/>
-          <w:color w:val="222222"/>
-          <w:sz w:val="19"/>
-          <w:szCs w:val="19"/>
-        </w:rPr>
-        <w:t xml:space="preserve"> play video of wrong spelling as that reinforces it</w:t>
+        <w:t>When spell wrong don't play video of wrong spelling as that reinforces it</w:t>
       </w:r>
     </w:p>
     <w:p>
@@ -2006,7 +1749,6 @@
           <w:sz w:val="19"/>
           <w:szCs w:val="19"/>
         </w:rPr>
-        <w:lastRenderedPageBreak/>
         <w:t>Phrase for word before asking them to spell??? They'll see the word in case festival didn't pronounce it properly</w:t>
       </w:r>
     </w:p>
@@ -2189,45 +1931,14 @@
           <w:szCs w:val="19"/>
         </w:rPr>
       </w:pPr>
-      <w:proofErr w:type="spellStart"/>
-      <w:r>
-        <w:rPr>
-          <w:rFonts w:ascii="Arial" w:eastAsia="Times New Roman" w:hAnsi="Arial" w:cs="Arial"/>
-          <w:color w:val="222222"/>
-          <w:sz w:val="19"/>
-          <w:szCs w:val="19"/>
-        </w:rPr>
-        <w:t>SwingWorker</w:t>
-      </w:r>
-      <w:proofErr w:type="spellEnd"/>
-      <w:r>
-        <w:rPr>
-          <w:rFonts w:ascii="Arial" w:eastAsia="Times New Roman" w:hAnsi="Arial" w:cs="Arial"/>
-          <w:color w:val="222222"/>
-          <w:sz w:val="19"/>
-          <w:szCs w:val="19"/>
-        </w:rPr>
-        <w:t xml:space="preserve"> </w:t>
-      </w:r>
-      <w:proofErr w:type="spellStart"/>
-      <w:r>
-        <w:rPr>
-          <w:rFonts w:ascii="Arial" w:eastAsia="Times New Roman" w:hAnsi="Arial" w:cs="Arial"/>
-          <w:color w:val="222222"/>
-          <w:sz w:val="19"/>
-          <w:szCs w:val="19"/>
-        </w:rPr>
-        <w:t>JLabel</w:t>
-      </w:r>
-      <w:proofErr w:type="spellEnd"/>
-      <w:r>
-        <w:rPr>
-          <w:rFonts w:ascii="Arial" w:eastAsia="Times New Roman" w:hAnsi="Arial" w:cs="Arial"/>
-          <w:color w:val="222222"/>
-          <w:sz w:val="19"/>
-          <w:szCs w:val="19"/>
-        </w:rPr>
-        <w:t xml:space="preserve"> countdown</w:t>
+      <w:r>
+        <w:rPr>
+          <w:rFonts w:ascii="Arial" w:eastAsia="Times New Roman" w:hAnsi="Arial" w:cs="Arial"/>
+          <w:color w:val="222222"/>
+          <w:sz w:val="19"/>
+          <w:szCs w:val="19"/>
+        </w:rPr>
+        <w:t>SwingWorker JLabel countdown</w:t>
       </w:r>
     </w:p>
     <w:p>
@@ -2253,27 +1964,7 @@
           <w:sz w:val="19"/>
           <w:szCs w:val="19"/>
         </w:rPr>
-        <w:t xml:space="preserve">Add to review button, </w:t>
-      </w:r>
-      <w:proofErr w:type="spellStart"/>
-      <w:r>
-        <w:rPr>
-          <w:rFonts w:ascii="Arial" w:eastAsia="Times New Roman" w:hAnsi="Arial" w:cs="Arial"/>
-          <w:color w:val="222222"/>
-          <w:sz w:val="19"/>
-          <w:szCs w:val="19"/>
-        </w:rPr>
-        <w:t>JLabel</w:t>
-      </w:r>
-      <w:proofErr w:type="spellEnd"/>
-      <w:r>
-        <w:rPr>
-          <w:rFonts w:ascii="Arial" w:eastAsia="Times New Roman" w:hAnsi="Arial" w:cs="Arial"/>
-          <w:color w:val="222222"/>
-          <w:sz w:val="19"/>
-          <w:szCs w:val="19"/>
-        </w:rPr>
-        <w:t xml:space="preserve"> "added to review!"</w:t>
+        <w:t>Add to review button, JLabel "added to review!"</w:t>
       </w:r>
     </w:p>
     <w:p>
@@ -2302,10 +1993,7 @@
         <w:t>Add to custom list?? No levels to avoid issues? But custom list has levels</w:t>
       </w:r>
     </w:p>
-    <w:p>
-      <w:bookmarkStart w:id="0" w:name="_GoBack"/>
-      <w:bookmarkEnd w:id="0"/>
-    </w:p>
+    <w:p/>
     <w:sectPr>
       <w:pgSz w:w="11906" w:h="16838"/>
       <w:pgMar w:top="720" w:right="720" w:bottom="720" w:left="720" w:header="708" w:footer="708" w:gutter="0"/>

</xml_diff>

<commit_message>
Renamed failed to 'Didn't get it'. 'Still incorrect' is misleading as words stay in failed in stats even after getting it correct later
</commit_message>
<xml_diff>
--- a/BrainDump.docx
+++ b/BrainDump.docx
@@ -50,19 +50,37 @@
           <w:sz w:val="19"/>
           <w:szCs w:val="19"/>
         </w:rPr>
-        <w:t>"Strike!","Spare!","Still Incorrect"</w:t>
-      </w:r>
-      <w:r>
-        <w:rPr>
-          <w:rFonts w:ascii="Arial" w:eastAsia="Times New Roman" w:hAnsi="Arial" w:cs="Arial"/>
-          <w:color w:val="222222"/>
-          <w:sz w:val="19"/>
-          <w:szCs w:val="19"/>
-        </w:rPr>
-        <w:t xml:space="preserve"> either). But old folk probably don’t care that much about this, so not implemented as to not risk overloading the settings screen with things that don’t really care about.</w:t>
+        <w:t>"Strike!","Spare!","</w:t>
       </w:r>
       <w:bookmarkStart w:id="0" w:name="_GoBack"/>
       <w:bookmarkEnd w:id="0"/>
+      <w:r>
+        <w:rPr>
+          <w:rFonts w:ascii="Arial" w:eastAsia="Times New Roman" w:hAnsi="Arial" w:cs="Arial"/>
+          <w:color w:val="222222"/>
+          <w:sz w:val="19"/>
+          <w:szCs w:val="19"/>
+        </w:rPr>
+        <w:t>Didn't get it</w:t>
+      </w:r>
+      <w:r>
+        <w:rPr>
+          <w:rFonts w:ascii="Arial" w:eastAsia="Times New Roman" w:hAnsi="Arial" w:cs="Arial"/>
+          <w:color w:val="222222"/>
+          <w:sz w:val="19"/>
+          <w:szCs w:val="19"/>
+        </w:rPr>
+        <w:t>"</w:t>
+      </w:r>
+      <w:r>
+        <w:rPr>
+          <w:rFonts w:ascii="Arial" w:eastAsia="Times New Roman" w:hAnsi="Arial" w:cs="Arial"/>
+          <w:color w:val="222222"/>
+          <w:sz w:val="19"/>
+          <w:szCs w:val="19"/>
+        </w:rPr>
+        <w:t xml:space="preserve"> either). But old folk probably don’t care that much about this, so not implemented as to not risk overloading the settings screen with things that don’t really care about.</w:t>
+      </w:r>
     </w:p>
     <w:p>
       <w:pPr>

</xml_diff>

<commit_message>
Implemented file chooser to change list in Settings to another list in spellinglists folder
</commit_message>
<xml_diff>
--- a/BrainDump.docx
+++ b/BrainDump.docx
@@ -20,37 +20,91 @@
           <w:sz w:val="19"/>
           <w:szCs w:val="19"/>
         </w:rPr>
-        <w:t>Allow drag and resizing table columns to show long words</w:t>
-      </w:r>
-    </w:p>
-    <w:p>
-      <w:pPr>
-        <w:shd w:val="clear" w:color="auto" w:fill="FFFFFF"/>
-        <w:spacing w:before="100" w:beforeAutospacing="1" w:after="100" w:afterAutospacing="1" w:line="240" w:lineRule="auto"/>
-        <w:rPr>
-          <w:rFonts w:ascii="Arial" w:eastAsia="Times New Roman" w:hAnsi="Arial" w:cs="Arial"/>
-          <w:color w:val="222222"/>
-          <w:sz w:val="19"/>
-          <w:szCs w:val="19"/>
-        </w:rPr>
-      </w:pPr>
-      <w:r>
-        <w:rPr>
-          <w:rFonts w:ascii="Arial" w:eastAsia="Times New Roman" w:hAnsi="Arial" w:cs="Arial"/>
-          <w:color w:val="222222"/>
-          <w:sz w:val="19"/>
-          <w:szCs w:val="19"/>
-        </w:rPr>
-        <w:t xml:space="preserve">Still using mastered, faulted, failed under the hood because could extend to allow user to choose what to display (doesn’t have to be </w:t>
-      </w:r>
-      <w:r>
-        <w:rPr>
-          <w:rFonts w:ascii="Arial" w:eastAsia="Times New Roman" w:hAnsi="Arial" w:cs="Arial"/>
-          <w:color w:val="222222"/>
-          <w:sz w:val="19"/>
-          <w:szCs w:val="19"/>
-        </w:rPr>
-        <w:t>"Strike!","Spare!","</w:t>
+        <w:t>2</w:t>
+      </w:r>
+      <w:r>
+        <w:rPr>
+          <w:rFonts w:ascii="Arial" w:eastAsia="Times New Roman" w:hAnsi="Arial" w:cs="Arial"/>
+          <w:color w:val="222222"/>
+          <w:sz w:val="19"/>
+          <w:szCs w:val="19"/>
+          <w:vertAlign w:val="superscript"/>
+        </w:rPr>
+        <w:t>nd</w:t>
+      </w:r>
+      <w:r>
+        <w:rPr>
+          <w:rFonts w:ascii="Arial" w:eastAsia="Times New Roman" w:hAnsi="Arial" w:cs="Arial"/>
+          <w:color w:val="222222"/>
+          <w:sz w:val="19"/>
+          <w:szCs w:val="19"/>
+        </w:rPr>
+        <w:t xml:space="preserve"> Oct</w:t>
+      </w:r>
+    </w:p>
+    <w:p>
+      <w:pPr>
+        <w:shd w:val="clear" w:color="auto" w:fill="FFFFFF"/>
+        <w:spacing w:before="100" w:beforeAutospacing="1" w:after="100" w:afterAutospacing="1" w:line="240" w:lineRule="auto"/>
+        <w:rPr>
+          <w:rFonts w:ascii="Arial" w:eastAsia="Times New Roman" w:hAnsi="Arial" w:cs="Arial"/>
+          <w:color w:val="222222"/>
+          <w:sz w:val="19"/>
+          <w:szCs w:val="19"/>
+        </w:rPr>
+      </w:pPr>
+      <w:r>
+        <w:rPr>
+          <w:rFonts w:ascii="Arial" w:eastAsia="Times New Roman" w:hAnsi="Arial" w:cs="Arial"/>
+          <w:color w:val="222222"/>
+          <w:sz w:val="19"/>
+          <w:szCs w:val="19"/>
+        </w:rPr>
+        <w:tab/>
+        <w:t xml:space="preserve"> * JLabels are so annoying. For the first time, it only shows if click choose level after. idk why but it makes sense anyway to remind </w:t>
+      </w:r>
+    </w:p>
+    <w:p>
+      <w:pPr>
+        <w:shd w:val="clear" w:color="auto" w:fill="FFFFFF"/>
+        <w:spacing w:before="100" w:beforeAutospacing="1" w:after="100" w:afterAutospacing="1" w:line="240" w:lineRule="auto"/>
+        <w:rPr>
+          <w:rFonts w:ascii="Arial" w:eastAsia="Times New Roman" w:hAnsi="Arial" w:cs="Arial"/>
+          <w:color w:val="222222"/>
+          <w:sz w:val="19"/>
+          <w:szCs w:val="19"/>
+        </w:rPr>
+      </w:pPr>
+      <w:r>
+        <w:rPr>
+          <w:rFonts w:ascii="Arial" w:eastAsia="Times New Roman" w:hAnsi="Arial" w:cs="Arial"/>
+          <w:color w:val="222222"/>
+          <w:sz w:val="19"/>
+          <w:szCs w:val="19"/>
+        </w:rPr>
+        <w:tab/>
+        <w:t xml:space="preserve"> * user the list will be changed so the levels are for current list. But for any other times it refreshes</w:t>
+      </w:r>
+    </w:p>
+    <w:p>
+      <w:pPr>
+        <w:shd w:val="clear" w:color="auto" w:fill="FFFFFF"/>
+        <w:spacing w:before="100" w:beforeAutospacing="1" w:after="100" w:afterAutospacing="1" w:line="240" w:lineRule="auto"/>
+        <w:rPr>
+          <w:rFonts w:ascii="Arial" w:eastAsia="Times New Roman" w:hAnsi="Arial" w:cs="Arial"/>
+          <w:color w:val="222222"/>
+          <w:sz w:val="19"/>
+          <w:szCs w:val="19"/>
+        </w:rPr>
+      </w:pPr>
+      <w:r>
+        <w:rPr>
+          <w:rFonts w:ascii="Arial" w:eastAsia="Times New Roman" w:hAnsi="Arial" w:cs="Arial"/>
+          <w:color w:val="222222"/>
+          <w:sz w:val="19"/>
+          <w:szCs w:val="19"/>
+        </w:rPr>
+        <w:t>Nvm fixed this issue. Still the must initialize and</w:t>
       </w:r>
       <w:bookmarkStart w:id="0" w:name="_GoBack"/>
       <w:bookmarkEnd w:id="0"/>
@@ -61,6 +115,111 @@
           <w:sz w:val="19"/>
           <w:szCs w:val="19"/>
         </w:rPr>
+        <w:t xml:space="preserve"> can only be local variable is a pain</w:t>
+      </w:r>
+    </w:p>
+    <w:p>
+      <w:pPr>
+        <w:shd w:val="clear" w:color="auto" w:fill="FFFFFF"/>
+        <w:spacing w:before="100" w:beforeAutospacing="1" w:after="100" w:afterAutospacing="1" w:line="240" w:lineRule="auto"/>
+        <w:rPr>
+          <w:rFonts w:ascii="Arial" w:eastAsia="Times New Roman" w:hAnsi="Arial" w:cs="Arial"/>
+          <w:color w:val="222222"/>
+          <w:sz w:val="19"/>
+          <w:szCs w:val="19"/>
+        </w:rPr>
+      </w:pPr>
+    </w:p>
+    <w:p>
+      <w:pPr>
+        <w:shd w:val="clear" w:color="auto" w:fill="FFFFFF"/>
+        <w:spacing w:before="100" w:beforeAutospacing="1" w:after="100" w:afterAutospacing="1" w:line="240" w:lineRule="auto"/>
+        <w:rPr>
+          <w:rFonts w:ascii="Arial" w:eastAsia="Times New Roman" w:hAnsi="Arial" w:cs="Arial"/>
+          <w:color w:val="222222"/>
+          <w:sz w:val="19"/>
+          <w:szCs w:val="19"/>
+        </w:rPr>
+      </w:pPr>
+    </w:p>
+    <w:p>
+      <w:pPr>
+        <w:shd w:val="clear" w:color="auto" w:fill="FFFFFF"/>
+        <w:spacing w:before="100" w:beforeAutospacing="1" w:after="100" w:afterAutospacing="1" w:line="240" w:lineRule="auto"/>
+        <w:rPr>
+          <w:rFonts w:ascii="Arial" w:eastAsia="Times New Roman" w:hAnsi="Arial" w:cs="Arial"/>
+          <w:color w:val="222222"/>
+          <w:sz w:val="19"/>
+          <w:szCs w:val="19"/>
+        </w:rPr>
+      </w:pPr>
+      <w:r>
+        <w:rPr>
+          <w:rFonts w:ascii="Arial" w:eastAsia="Times New Roman" w:hAnsi="Arial" w:cs="Arial"/>
+          <w:color w:val="222222"/>
+          <w:sz w:val="19"/>
+          <w:szCs w:val="19"/>
+        </w:rPr>
+        <w:t>Oct 1:</w:t>
+      </w:r>
+    </w:p>
+    <w:p>
+      <w:pPr>
+        <w:shd w:val="clear" w:color="auto" w:fill="FFFFFF"/>
+        <w:spacing w:before="100" w:beforeAutospacing="1" w:after="100" w:afterAutospacing="1" w:line="240" w:lineRule="auto"/>
+        <w:rPr>
+          <w:rFonts w:ascii="Arial" w:eastAsia="Times New Roman" w:hAnsi="Arial" w:cs="Arial"/>
+          <w:color w:val="222222"/>
+          <w:sz w:val="19"/>
+          <w:szCs w:val="19"/>
+        </w:rPr>
+      </w:pPr>
+      <w:r>
+        <w:rPr>
+          <w:rFonts w:ascii="Arial" w:eastAsia="Times New Roman" w:hAnsi="Arial" w:cs="Arial"/>
+          <w:color w:val="222222"/>
+          <w:sz w:val="19"/>
+          <w:szCs w:val="19"/>
+        </w:rPr>
+        <w:t>Allow drag and resizing table columns to show long words</w:t>
+      </w:r>
+    </w:p>
+    <w:p>
+      <w:pPr>
+        <w:shd w:val="clear" w:color="auto" w:fill="FFFFFF"/>
+        <w:spacing w:before="100" w:beforeAutospacing="1" w:after="100" w:afterAutospacing="1" w:line="240" w:lineRule="auto"/>
+        <w:rPr>
+          <w:rFonts w:ascii="Arial" w:eastAsia="Times New Roman" w:hAnsi="Arial" w:cs="Arial"/>
+          <w:color w:val="222222"/>
+          <w:sz w:val="19"/>
+          <w:szCs w:val="19"/>
+        </w:rPr>
+      </w:pPr>
+      <w:r>
+        <w:rPr>
+          <w:rFonts w:ascii="Arial" w:eastAsia="Times New Roman" w:hAnsi="Arial" w:cs="Arial"/>
+          <w:color w:val="222222"/>
+          <w:sz w:val="19"/>
+          <w:szCs w:val="19"/>
+        </w:rPr>
+        <w:t xml:space="preserve">Still using mastered, faulted, failed under the hood because could extend to allow user to choose what to display (doesn’t have to be </w:t>
+      </w:r>
+      <w:r>
+        <w:rPr>
+          <w:rFonts w:ascii="Arial" w:eastAsia="Times New Roman" w:hAnsi="Arial" w:cs="Arial"/>
+          <w:color w:val="222222"/>
+          <w:sz w:val="19"/>
+          <w:szCs w:val="19"/>
+        </w:rPr>
+        <w:t>"Strike!","Spare!","</w:t>
+      </w:r>
+      <w:r>
+        <w:rPr>
+          <w:rFonts w:ascii="Arial" w:eastAsia="Times New Roman" w:hAnsi="Arial" w:cs="Arial"/>
+          <w:color w:val="222222"/>
+          <w:sz w:val="19"/>
+          <w:szCs w:val="19"/>
+        </w:rPr>
         <w:t>Didn't get it</w:t>
       </w:r>
       <w:r>
@@ -129,6 +288,15 @@
           <w:szCs w:val="19"/>
         </w:rPr>
       </w:pPr>
+      <w:r>
+        <w:rPr>
+          <w:rFonts w:ascii="Arial" w:eastAsia="Times New Roman" w:hAnsi="Arial" w:cs="Arial"/>
+          <w:color w:val="222222"/>
+          <w:sz w:val="19"/>
+          <w:szCs w:val="19"/>
+        </w:rPr>
+        <w:t>Prior to Sep28:</w:t>
+      </w:r>
     </w:p>
     <w:p>
       <w:pPr>
@@ -501,17 +669,7 @@
           <w:sz w:val="19"/>
           <w:szCs w:val="19"/>
         </w:rPr>
-        <w:t xml:space="preserve">It was also from this sense that we decided pair programming was the best, because the foundation is the most important part, and if we saw A3 as the foundation on which both of our 40%-worth project is to be built on, it only makes sense for us </w:t>
-      </w:r>
-      <w:r>
-        <w:rPr>
-          <w:rFonts w:ascii="Arial" w:eastAsia="Times New Roman" w:hAnsi="Arial" w:cs="Arial"/>
-          <w:color w:val="222222"/>
-          <w:sz w:val="19"/>
-          <w:szCs w:val="19"/>
-        </w:rPr>
-        <w:lastRenderedPageBreak/>
-        <w:t>to make every decision together, and stop each other from being carried away by fancy ideas. (Analogy: shouldn't be thinking about what colour the out wall are going to be or how thick will the windows be, when we're just doing the piling for a building.) We just wanted the most solid yet malleable foundation.</w:t>
+        <w:t>It was also from this sense that we decided pair programming was the best, because the foundation is the most important part, and if we saw A3 as the foundation on which both of our 40%-worth project is to be built on, it only makes sense for us to make every decision together, and stop each other from being carried away by fancy ideas. (Analogy: shouldn't be thinking about what colour the out wall are going to be or how thick will the windows be, when we're just doing the piling for a building.) We just wanted the most solid yet malleable foundation.</w:t>
       </w:r>
     </w:p>
     <w:p>
@@ -1380,6 +1538,7 @@
           <w:sz w:val="19"/>
           <w:szCs w:val="19"/>
         </w:rPr>
+        <w:lastRenderedPageBreak/>
         <w:t>File chooser choose list (NZCER formatted) and video file</w:t>
       </w:r>
     </w:p>
@@ -1508,7 +1667,6 @@
           <w:sz w:val="19"/>
           <w:szCs w:val="19"/>
         </w:rPr>
-        <w:lastRenderedPageBreak/>
         <w:t>Separate hidden files for each word list and user (naming)</w:t>
       </w:r>
     </w:p>

</xml_diff>

<commit_message>
Updated stats tables to show level name. New rule for levelling up. Won't show level up button if only 1 level.
</commit_message>
<xml_diff>
--- a/BrainDump.docx
+++ b/BrainDump.docx
@@ -20,6 +20,94 @@
           <w:sz w:val="19"/>
           <w:szCs w:val="19"/>
         </w:rPr>
+        <w:t>3</w:t>
+      </w:r>
+      <w:r>
+        <w:rPr>
+          <w:rFonts w:ascii="Arial" w:eastAsia="Times New Roman" w:hAnsi="Arial" w:cs="Arial"/>
+          <w:color w:val="222222"/>
+          <w:sz w:val="19"/>
+          <w:szCs w:val="19"/>
+          <w:vertAlign w:val="superscript"/>
+        </w:rPr>
+        <w:t>rd</w:t>
+      </w:r>
+      <w:r>
+        <w:rPr>
+          <w:rFonts w:ascii="Arial" w:eastAsia="Times New Roman" w:hAnsi="Arial" w:cs="Arial"/>
+          <w:color w:val="222222"/>
+          <w:sz w:val="19"/>
+          <w:szCs w:val="19"/>
+        </w:rPr>
+        <w:t xml:space="preserve"> Oct</w:t>
+      </w:r>
+    </w:p>
+    <w:p>
+      <w:r>
+        <w:t>festival quote in resources get file location for bash like with write to scheme</w:t>
+      </w:r>
+    </w:p>
+    <w:p>
+      <w:r>
+        <w:t>^^ CHECK THIS WORKS</w:t>
+      </w:r>
+    </w:p>
+    <w:p>
+      <w:pPr>
+        <w:shd w:val="clear" w:color="auto" w:fill="FFFFFF"/>
+        <w:spacing w:before="100" w:beforeAutospacing="1" w:after="100" w:afterAutospacing="1" w:line="240" w:lineRule="auto"/>
+        <w:rPr>
+          <w:rFonts w:ascii="Arial" w:eastAsia="Times New Roman" w:hAnsi="Arial" w:cs="Arial"/>
+          <w:color w:val="222222"/>
+          <w:sz w:val="19"/>
+          <w:szCs w:val="19"/>
+        </w:rPr>
+      </w:pPr>
+      <w:bookmarkStart w:id="0" w:name="_GoBack"/>
+      <w:bookmarkEnd w:id="0"/>
+    </w:p>
+    <w:p>
+      <w:pPr>
+        <w:shd w:val="clear" w:color="auto" w:fill="FFFFFF"/>
+        <w:spacing w:before="100" w:beforeAutospacing="1" w:after="100" w:afterAutospacing="1" w:line="240" w:lineRule="auto"/>
+        <w:rPr>
+          <w:rFonts w:ascii="Arial" w:eastAsia="Times New Roman" w:hAnsi="Arial" w:cs="Arial"/>
+          <w:color w:val="222222"/>
+          <w:sz w:val="19"/>
+          <w:szCs w:val="19"/>
+        </w:rPr>
+      </w:pPr>
+    </w:p>
+    <w:p>
+      <w:pPr>
+        <w:shd w:val="clear" w:color="auto" w:fill="FFFFFF"/>
+        <w:spacing w:before="100" w:beforeAutospacing="1" w:after="100" w:afterAutospacing="1" w:line="240" w:lineRule="auto"/>
+        <w:rPr>
+          <w:rFonts w:ascii="Arial" w:eastAsia="Times New Roman" w:hAnsi="Arial" w:cs="Arial"/>
+          <w:color w:val="222222"/>
+          <w:sz w:val="19"/>
+          <w:szCs w:val="19"/>
+        </w:rPr>
+      </w:pPr>
+    </w:p>
+    <w:p>
+      <w:pPr>
+        <w:shd w:val="clear" w:color="auto" w:fill="FFFFFF"/>
+        <w:spacing w:before="100" w:beforeAutospacing="1" w:after="100" w:afterAutospacing="1" w:line="240" w:lineRule="auto"/>
+        <w:rPr>
+          <w:rFonts w:ascii="Arial" w:eastAsia="Times New Roman" w:hAnsi="Arial" w:cs="Arial"/>
+          <w:color w:val="222222"/>
+          <w:sz w:val="19"/>
+          <w:szCs w:val="19"/>
+        </w:rPr>
+      </w:pPr>
+      <w:r>
+        <w:rPr>
+          <w:rFonts w:ascii="Arial" w:eastAsia="Times New Roman" w:hAnsi="Arial" w:cs="Arial"/>
+          <w:color w:val="222222"/>
+          <w:sz w:val="19"/>
+          <w:szCs w:val="19"/>
+        </w:rPr>
         <w:t>2</w:t>
       </w:r>
       <w:r>
@@ -61,7 +149,27 @@
           <w:szCs w:val="19"/>
         </w:rPr>
         <w:tab/>
-        <w:t xml:space="preserve"> * JLabels are so annoying. For the first time, it only shows if click choose level after. idk why but it makes sense anyway to remind </w:t>
+        <w:t xml:space="preserve"> * </w:t>
+      </w:r>
+      <w:proofErr w:type="spellStart"/>
+      <w:r>
+        <w:rPr>
+          <w:rFonts w:ascii="Arial" w:eastAsia="Times New Roman" w:hAnsi="Arial" w:cs="Arial"/>
+          <w:color w:val="222222"/>
+          <w:sz w:val="19"/>
+          <w:szCs w:val="19"/>
+        </w:rPr>
+        <w:t>JLabels</w:t>
+      </w:r>
+      <w:proofErr w:type="spellEnd"/>
+      <w:r>
+        <w:rPr>
+          <w:rFonts w:ascii="Arial" w:eastAsia="Times New Roman" w:hAnsi="Arial" w:cs="Arial"/>
+          <w:color w:val="222222"/>
+          <w:sz w:val="19"/>
+          <w:szCs w:val="19"/>
+        </w:rPr>
+        <w:t xml:space="preserve"> are so annoying. For the first time, it only shows if click choose level after. idk why but it makes sense anyway to remind </w:t>
       </w:r>
     </w:p>
     <w:p>
@@ -97,25 +205,65 @@
           <w:szCs w:val="19"/>
         </w:rPr>
       </w:pPr>
-      <w:r>
-        <w:rPr>
-          <w:rFonts w:ascii="Arial" w:eastAsia="Times New Roman" w:hAnsi="Arial" w:cs="Arial"/>
-          <w:color w:val="222222"/>
-          <w:sz w:val="19"/>
-          <w:szCs w:val="19"/>
-        </w:rPr>
-        <w:t>Nvm fixed this issue. Still the must initialize and</w:t>
-      </w:r>
-      <w:bookmarkStart w:id="0" w:name="_GoBack"/>
-      <w:bookmarkEnd w:id="0"/>
-      <w:r>
-        <w:rPr>
-          <w:rFonts w:ascii="Arial" w:eastAsia="Times New Roman" w:hAnsi="Arial" w:cs="Arial"/>
-          <w:color w:val="222222"/>
-          <w:sz w:val="19"/>
-          <w:szCs w:val="19"/>
-        </w:rPr>
-        <w:t xml:space="preserve"> can only be local variable is a pain</w:t>
+      <w:proofErr w:type="spellStart"/>
+      <w:r>
+        <w:rPr>
+          <w:rFonts w:ascii="Arial" w:eastAsia="Times New Roman" w:hAnsi="Arial" w:cs="Arial"/>
+          <w:color w:val="222222"/>
+          <w:sz w:val="19"/>
+          <w:szCs w:val="19"/>
+        </w:rPr>
+        <w:t>Nvm</w:t>
+      </w:r>
+      <w:proofErr w:type="spellEnd"/>
+      <w:r>
+        <w:rPr>
+          <w:rFonts w:ascii="Arial" w:eastAsia="Times New Roman" w:hAnsi="Arial" w:cs="Arial"/>
+          <w:color w:val="222222"/>
+          <w:sz w:val="19"/>
+          <w:szCs w:val="19"/>
+        </w:rPr>
+        <w:t xml:space="preserve"> fixed this issue. Still the </w:t>
+      </w:r>
+      <w:proofErr w:type="spellStart"/>
+      <w:r>
+        <w:rPr>
+          <w:rFonts w:ascii="Arial" w:eastAsia="Times New Roman" w:hAnsi="Arial" w:cs="Arial"/>
+          <w:color w:val="222222"/>
+          <w:sz w:val="19"/>
+          <w:szCs w:val="19"/>
+        </w:rPr>
+        <w:t>must</w:t>
+      </w:r>
+      <w:proofErr w:type="spellEnd"/>
+      <w:r>
+        <w:rPr>
+          <w:rFonts w:ascii="Arial" w:eastAsia="Times New Roman" w:hAnsi="Arial" w:cs="Arial"/>
+          <w:color w:val="222222"/>
+          <w:sz w:val="19"/>
+          <w:szCs w:val="19"/>
+        </w:rPr>
+        <w:t xml:space="preserve"> </w:t>
+      </w:r>
+      <w:proofErr w:type="gramStart"/>
+      <w:r>
+        <w:rPr>
+          <w:rFonts w:ascii="Arial" w:eastAsia="Times New Roman" w:hAnsi="Arial" w:cs="Arial"/>
+          <w:color w:val="222222"/>
+          <w:sz w:val="19"/>
+          <w:szCs w:val="19"/>
+        </w:rPr>
+        <w:t>initialize</w:t>
+      </w:r>
+      <w:proofErr w:type="gramEnd"/>
+      <w:r>
+        <w:rPr>
+          <w:rFonts w:ascii="Arial" w:eastAsia="Times New Roman" w:hAnsi="Arial" w:cs="Arial"/>
+          <w:color w:val="222222"/>
+          <w:sz w:val="19"/>
+          <w:szCs w:val="19"/>
+        </w:rPr>
+        <w:t xml:space="preserve"> and can only be local variable is a pain</w:t>
       </w:r>
     </w:p>
     <w:p>
@@ -211,26 +359,46 @@
           <w:sz w:val="19"/>
           <w:szCs w:val="19"/>
         </w:rPr>
-        <w:t>"Strike!","Spare!","</w:t>
-      </w:r>
-      <w:r>
-        <w:rPr>
-          <w:rFonts w:ascii="Arial" w:eastAsia="Times New Roman" w:hAnsi="Arial" w:cs="Arial"/>
-          <w:color w:val="222222"/>
-          <w:sz w:val="19"/>
-          <w:szCs w:val="19"/>
-        </w:rPr>
-        <w:t>Didn't get it</w:t>
-      </w:r>
-      <w:r>
-        <w:rPr>
-          <w:rFonts w:ascii="Arial" w:eastAsia="Times New Roman" w:hAnsi="Arial" w:cs="Arial"/>
-          <w:color w:val="222222"/>
-          <w:sz w:val="19"/>
-          <w:szCs w:val="19"/>
-        </w:rPr>
         <w:t>"</w:t>
       </w:r>
+      <w:proofErr w:type="spellStart"/>
+      <w:r>
+        <w:rPr>
+          <w:rFonts w:ascii="Arial" w:eastAsia="Times New Roman" w:hAnsi="Arial" w:cs="Arial"/>
+          <w:color w:val="222222"/>
+          <w:sz w:val="19"/>
+          <w:szCs w:val="19"/>
+        </w:rPr>
+        <w:t>Strike!","Spare!","</w:t>
+      </w:r>
+      <w:r>
+        <w:rPr>
+          <w:rFonts w:ascii="Arial" w:eastAsia="Times New Roman" w:hAnsi="Arial" w:cs="Arial"/>
+          <w:color w:val="222222"/>
+          <w:sz w:val="19"/>
+          <w:szCs w:val="19"/>
+        </w:rPr>
+        <w:t>Didn't</w:t>
+      </w:r>
+      <w:proofErr w:type="spellEnd"/>
+      <w:r>
+        <w:rPr>
+          <w:rFonts w:ascii="Arial" w:eastAsia="Times New Roman" w:hAnsi="Arial" w:cs="Arial"/>
+          <w:color w:val="222222"/>
+          <w:sz w:val="19"/>
+          <w:szCs w:val="19"/>
+        </w:rPr>
+        <w:t xml:space="preserve"> get it</w:t>
+      </w:r>
+      <w:r>
+        <w:rPr>
+          <w:rFonts w:ascii="Arial" w:eastAsia="Times New Roman" w:hAnsi="Arial" w:cs="Arial"/>
+          <w:color w:val="222222"/>
+          <w:sz w:val="19"/>
+          <w:szCs w:val="19"/>
+        </w:rPr>
+        <w:t>"</w:t>
+      </w:r>
       <w:r>
         <w:rPr>
           <w:rFonts w:ascii="Arial" w:eastAsia="Times New Roman" w:hAnsi="Arial" w:cs="Arial"/>
@@ -316,7 +484,47 @@
           <w:sz w:val="19"/>
           <w:szCs w:val="19"/>
         </w:rPr>
-        <w:t>Once specs are finalised and report+git checked (after Wednesday):</w:t>
+        <w:t xml:space="preserve">Once specs are </w:t>
+      </w:r>
+      <w:proofErr w:type="spellStart"/>
+      <w:r>
+        <w:rPr>
+          <w:rFonts w:ascii="Arial" w:eastAsia="Times New Roman" w:hAnsi="Arial" w:cs="Arial"/>
+          <w:color w:val="222222"/>
+          <w:sz w:val="19"/>
+          <w:szCs w:val="19"/>
+        </w:rPr>
+        <w:t>finalised</w:t>
+      </w:r>
+      <w:proofErr w:type="spellEnd"/>
+      <w:r>
+        <w:rPr>
+          <w:rFonts w:ascii="Arial" w:eastAsia="Times New Roman" w:hAnsi="Arial" w:cs="Arial"/>
+          <w:color w:val="222222"/>
+          <w:sz w:val="19"/>
+          <w:szCs w:val="19"/>
+        </w:rPr>
+        <w:t xml:space="preserve"> and </w:t>
+      </w:r>
+      <w:proofErr w:type="spellStart"/>
+      <w:r>
+        <w:rPr>
+          <w:rFonts w:ascii="Arial" w:eastAsia="Times New Roman" w:hAnsi="Arial" w:cs="Arial"/>
+          <w:color w:val="222222"/>
+          <w:sz w:val="19"/>
+          <w:szCs w:val="19"/>
+        </w:rPr>
+        <w:t>report+git</w:t>
+      </w:r>
+      <w:proofErr w:type="spellEnd"/>
+      <w:r>
+        <w:rPr>
+          <w:rFonts w:ascii="Arial" w:eastAsia="Times New Roman" w:hAnsi="Arial" w:cs="Arial"/>
+          <w:color w:val="222222"/>
+          <w:sz w:val="19"/>
+          <w:szCs w:val="19"/>
+        </w:rPr>
+        <w:t xml:space="preserve"> checked (after Wednesday):</w:t>
       </w:r>
     </w:p>
     <w:p>
@@ -387,14 +595,25 @@
           <w:szCs w:val="19"/>
         </w:rPr>
       </w:pPr>
-      <w:r>
-        <w:rPr>
-          <w:rFonts w:ascii="Arial" w:eastAsia="Times New Roman" w:hAnsi="Arial" w:cs="Arial"/>
-          <w:color w:val="222222"/>
-          <w:sz w:val="19"/>
-          <w:szCs w:val="19"/>
-        </w:rPr>
-        <w:t>WindowBuilder it up</w:t>
+      <w:proofErr w:type="spellStart"/>
+      <w:r>
+        <w:rPr>
+          <w:rFonts w:ascii="Arial" w:eastAsia="Times New Roman" w:hAnsi="Arial" w:cs="Arial"/>
+          <w:color w:val="222222"/>
+          <w:sz w:val="19"/>
+          <w:szCs w:val="19"/>
+        </w:rPr>
+        <w:t>WindowBuilder</w:t>
+      </w:r>
+      <w:proofErr w:type="spellEnd"/>
+      <w:r>
+        <w:rPr>
+          <w:rFonts w:ascii="Arial" w:eastAsia="Times New Roman" w:hAnsi="Arial" w:cs="Arial"/>
+          <w:color w:val="222222"/>
+          <w:sz w:val="19"/>
+          <w:szCs w:val="19"/>
+        </w:rPr>
+        <w:t xml:space="preserve"> it up</w:t>
       </w:r>
     </w:p>
     <w:p>
@@ -489,51 +708,112 @@
           <w:sz w:val="19"/>
           <w:szCs w:val="19"/>
         </w:rPr>
-        <w:t>The elderly generally aren't a fan of "hurry up", "you don't have much time left", etc, which are the ideas given out by a count down timer. </w:t>
-      </w:r>
-    </w:p>
-    <w:p>
-      <w:pPr>
-        <w:shd w:val="clear" w:color="auto" w:fill="FFFFFF"/>
-        <w:spacing w:before="100" w:beforeAutospacing="1" w:after="100" w:afterAutospacing="1" w:line="240" w:lineRule="auto"/>
-        <w:rPr>
-          <w:rFonts w:ascii="Arial" w:eastAsia="Times New Roman" w:hAnsi="Arial" w:cs="Arial"/>
-          <w:color w:val="222222"/>
-          <w:sz w:val="19"/>
-          <w:szCs w:val="19"/>
-        </w:rPr>
-      </w:pPr>
-    </w:p>
-    <w:p>
-      <w:pPr>
-        <w:shd w:val="clear" w:color="auto" w:fill="FFFFFF"/>
-        <w:spacing w:before="100" w:beforeAutospacing="1" w:after="100" w:afterAutospacing="1" w:line="240" w:lineRule="auto"/>
-        <w:rPr>
-          <w:rFonts w:ascii="Arial" w:eastAsia="Times New Roman" w:hAnsi="Arial" w:cs="Arial"/>
-          <w:color w:val="222222"/>
-          <w:sz w:val="19"/>
-          <w:szCs w:val="19"/>
-        </w:rPr>
-      </w:pPr>
-    </w:p>
-    <w:p>
-      <w:pPr>
-        <w:shd w:val="clear" w:color="auto" w:fill="FFFFFF"/>
-        <w:spacing w:before="100" w:beforeAutospacing="1" w:after="100" w:afterAutospacing="1" w:line="240" w:lineRule="auto"/>
-        <w:rPr>
-          <w:rFonts w:ascii="Arial" w:eastAsia="Times New Roman" w:hAnsi="Arial" w:cs="Arial"/>
-          <w:color w:val="222222"/>
-          <w:sz w:val="19"/>
-          <w:szCs w:val="19"/>
-        </w:rPr>
-      </w:pPr>
-      <w:r>
-        <w:rPr>
-          <w:rFonts w:ascii="Arial" w:eastAsia="Times New Roman" w:hAnsi="Arial" w:cs="Arial"/>
-          <w:color w:val="222222"/>
-          <w:sz w:val="19"/>
-          <w:szCs w:val="19"/>
-        </w:rPr>
+        <w:t xml:space="preserve">The elderly generally </w:t>
+      </w:r>
+      <w:proofErr w:type="gramStart"/>
+      <w:r>
+        <w:rPr>
+          <w:rFonts w:ascii="Arial" w:eastAsia="Times New Roman" w:hAnsi="Arial" w:cs="Arial"/>
+          <w:color w:val="222222"/>
+          <w:sz w:val="19"/>
+          <w:szCs w:val="19"/>
+        </w:rPr>
+        <w:t>aren't</w:t>
+      </w:r>
+      <w:proofErr w:type="gramEnd"/>
+      <w:r>
+        <w:rPr>
+          <w:rFonts w:ascii="Arial" w:eastAsia="Times New Roman" w:hAnsi="Arial" w:cs="Arial"/>
+          <w:color w:val="222222"/>
+          <w:sz w:val="19"/>
+          <w:szCs w:val="19"/>
+        </w:rPr>
+        <w:t xml:space="preserve"> a fan of "hurry up", "you don't have much time left", </w:t>
+      </w:r>
+      <w:proofErr w:type="spellStart"/>
+      <w:r>
+        <w:rPr>
+          <w:rFonts w:ascii="Arial" w:eastAsia="Times New Roman" w:hAnsi="Arial" w:cs="Arial"/>
+          <w:color w:val="222222"/>
+          <w:sz w:val="19"/>
+          <w:szCs w:val="19"/>
+        </w:rPr>
+        <w:t>etc</w:t>
+      </w:r>
+      <w:proofErr w:type="spellEnd"/>
+      <w:r>
+        <w:rPr>
+          <w:rFonts w:ascii="Arial" w:eastAsia="Times New Roman" w:hAnsi="Arial" w:cs="Arial"/>
+          <w:color w:val="222222"/>
+          <w:sz w:val="19"/>
+          <w:szCs w:val="19"/>
+        </w:rPr>
+        <w:t xml:space="preserve">, which are the ideas given out by a </w:t>
+      </w:r>
+      <w:proofErr w:type="spellStart"/>
+      <w:r>
+        <w:rPr>
+          <w:rFonts w:ascii="Arial" w:eastAsia="Times New Roman" w:hAnsi="Arial" w:cs="Arial"/>
+          <w:color w:val="222222"/>
+          <w:sz w:val="19"/>
+          <w:szCs w:val="19"/>
+        </w:rPr>
+        <w:t>count down</w:t>
+      </w:r>
+      <w:proofErr w:type="spellEnd"/>
+      <w:r>
+        <w:rPr>
+          <w:rFonts w:ascii="Arial" w:eastAsia="Times New Roman" w:hAnsi="Arial" w:cs="Arial"/>
+          <w:color w:val="222222"/>
+          <w:sz w:val="19"/>
+          <w:szCs w:val="19"/>
+        </w:rPr>
+        <w:t xml:space="preserve"> timer. </w:t>
+      </w:r>
+    </w:p>
+    <w:p>
+      <w:pPr>
+        <w:shd w:val="clear" w:color="auto" w:fill="FFFFFF"/>
+        <w:spacing w:before="100" w:beforeAutospacing="1" w:after="100" w:afterAutospacing="1" w:line="240" w:lineRule="auto"/>
+        <w:rPr>
+          <w:rFonts w:ascii="Arial" w:eastAsia="Times New Roman" w:hAnsi="Arial" w:cs="Arial"/>
+          <w:color w:val="222222"/>
+          <w:sz w:val="19"/>
+          <w:szCs w:val="19"/>
+        </w:rPr>
+      </w:pPr>
+    </w:p>
+    <w:p>
+      <w:pPr>
+        <w:shd w:val="clear" w:color="auto" w:fill="FFFFFF"/>
+        <w:spacing w:before="100" w:beforeAutospacing="1" w:after="100" w:afterAutospacing="1" w:line="240" w:lineRule="auto"/>
+        <w:rPr>
+          <w:rFonts w:ascii="Arial" w:eastAsia="Times New Roman" w:hAnsi="Arial" w:cs="Arial"/>
+          <w:color w:val="222222"/>
+          <w:sz w:val="19"/>
+          <w:szCs w:val="19"/>
+        </w:rPr>
+      </w:pPr>
+    </w:p>
+    <w:p>
+      <w:pPr>
+        <w:shd w:val="clear" w:color="auto" w:fill="FFFFFF"/>
+        <w:spacing w:before="100" w:beforeAutospacing="1" w:after="100" w:afterAutospacing="1" w:line="240" w:lineRule="auto"/>
+        <w:rPr>
+          <w:rFonts w:ascii="Arial" w:eastAsia="Times New Roman" w:hAnsi="Arial" w:cs="Arial"/>
+          <w:color w:val="222222"/>
+          <w:sz w:val="19"/>
+          <w:szCs w:val="19"/>
+        </w:rPr>
+      </w:pPr>
+      <w:r>
+        <w:rPr>
+          <w:rFonts w:ascii="Arial" w:eastAsia="Times New Roman" w:hAnsi="Arial" w:cs="Arial"/>
+          <w:color w:val="222222"/>
+          <w:sz w:val="19"/>
+          <w:szCs w:val="19"/>
+        </w:rPr>
+        <w:lastRenderedPageBreak/>
         <w:t>Make use of all the space on screen</w:t>
       </w:r>
     </w:p>
@@ -567,109 +847,209 @@
           <w:sz w:val="19"/>
           <w:szCs w:val="19"/>
         </w:rPr>
-        <w:t>Not colourful backgrounds - messy, distracting, confusing </w:t>
-      </w:r>
-    </w:p>
-    <w:p>
-      <w:pPr>
-        <w:shd w:val="clear" w:color="auto" w:fill="FFFFFF"/>
-        <w:spacing w:before="100" w:beforeAutospacing="1" w:after="100" w:afterAutospacing="1" w:line="240" w:lineRule="auto"/>
-        <w:rPr>
-          <w:rFonts w:ascii="Arial" w:eastAsia="Times New Roman" w:hAnsi="Arial" w:cs="Arial"/>
-          <w:color w:val="222222"/>
-          <w:sz w:val="19"/>
-          <w:szCs w:val="19"/>
-        </w:rPr>
-      </w:pPr>
-    </w:p>
-    <w:p>
-      <w:pPr>
-        <w:shd w:val="clear" w:color="auto" w:fill="FFFFFF"/>
-        <w:spacing w:before="100" w:beforeAutospacing="1" w:after="100" w:afterAutospacing="1" w:line="240" w:lineRule="auto"/>
-        <w:rPr>
-          <w:rFonts w:ascii="Arial" w:eastAsia="Times New Roman" w:hAnsi="Arial" w:cs="Arial"/>
-          <w:color w:val="222222"/>
-          <w:sz w:val="19"/>
-          <w:szCs w:val="19"/>
-        </w:rPr>
-      </w:pPr>
-    </w:p>
-    <w:p>
-      <w:pPr>
-        <w:shd w:val="clear" w:color="auto" w:fill="FFFFFF"/>
-        <w:spacing w:before="100" w:beforeAutospacing="1" w:after="100" w:afterAutospacing="1" w:line="240" w:lineRule="auto"/>
-        <w:rPr>
-          <w:rFonts w:ascii="Arial" w:eastAsia="Times New Roman" w:hAnsi="Arial" w:cs="Arial"/>
-          <w:color w:val="222222"/>
-          <w:sz w:val="19"/>
-          <w:szCs w:val="19"/>
-        </w:rPr>
-      </w:pPr>
-    </w:p>
-    <w:p>
-      <w:pPr>
-        <w:shd w:val="clear" w:color="auto" w:fill="FFFFFF"/>
-        <w:spacing w:before="100" w:beforeAutospacing="1" w:after="100" w:afterAutospacing="1" w:line="240" w:lineRule="auto"/>
-        <w:rPr>
-          <w:rFonts w:ascii="Arial" w:eastAsia="Times New Roman" w:hAnsi="Arial" w:cs="Arial"/>
-          <w:color w:val="222222"/>
-          <w:sz w:val="19"/>
-          <w:szCs w:val="19"/>
-        </w:rPr>
-      </w:pPr>
-    </w:p>
-    <w:p>
-      <w:pPr>
-        <w:shd w:val="clear" w:color="auto" w:fill="FFFFFF"/>
-        <w:spacing w:before="100" w:beforeAutospacing="1" w:after="100" w:afterAutospacing="1" w:line="240" w:lineRule="auto"/>
-        <w:rPr>
-          <w:rFonts w:ascii="Arial" w:eastAsia="Times New Roman" w:hAnsi="Arial" w:cs="Arial"/>
-          <w:color w:val="222222"/>
-          <w:sz w:val="19"/>
-          <w:szCs w:val="19"/>
-        </w:rPr>
-      </w:pPr>
-      <w:r>
-        <w:rPr>
-          <w:rFonts w:ascii="Arial" w:eastAsia="Times New Roman" w:hAnsi="Arial" w:cs="Arial"/>
-          <w:color w:val="222222"/>
-          <w:sz w:val="19"/>
-          <w:szCs w:val="19"/>
-        </w:rPr>
-        <w:t>We had been thinking in terms of modularity. All code and features are mode with the idea of extending it in the project in mind, as if this is the first iteration in a software development process, rather than a pair assignment that will get split up and we'll each do our own thing afterwards. Therefore, we kept A3 simple, and fairly general (aka rough in some places, not looking like a typical  submission on completing an assignment, and no where near prefect). In refactoring the A3 code, I already had in mind some features I thought of for the final project, and also things we considered "beyond the scope of this iteration". This being the foundation prototype, I refactored it in such as way that would make it easiest to add those features in. Therefore, when starting the individual part, all the infrastructure was already set up nicely, and mostly it was just a matter along the lines of adding a couple new variables, or a case to the switch statement.</w:t>
-      </w:r>
-    </w:p>
-    <w:p>
-      <w:pPr>
-        <w:shd w:val="clear" w:color="auto" w:fill="FFFFFF"/>
-        <w:spacing w:before="100" w:beforeAutospacing="1" w:after="100" w:afterAutospacing="1" w:line="240" w:lineRule="auto"/>
-        <w:rPr>
-          <w:rFonts w:ascii="Arial" w:eastAsia="Times New Roman" w:hAnsi="Arial" w:cs="Arial"/>
-          <w:color w:val="222222"/>
-          <w:sz w:val="19"/>
-          <w:szCs w:val="19"/>
-        </w:rPr>
-      </w:pPr>
-    </w:p>
-    <w:p>
-      <w:pPr>
-        <w:shd w:val="clear" w:color="auto" w:fill="FFFFFF"/>
-        <w:spacing w:before="100" w:beforeAutospacing="1" w:after="100" w:afterAutospacing="1" w:line="240" w:lineRule="auto"/>
-        <w:rPr>
-          <w:rFonts w:ascii="Arial" w:eastAsia="Times New Roman" w:hAnsi="Arial" w:cs="Arial"/>
-          <w:color w:val="222222"/>
-          <w:sz w:val="19"/>
-          <w:szCs w:val="19"/>
-        </w:rPr>
-      </w:pPr>
-      <w:r>
-        <w:rPr>
-          <w:rFonts w:ascii="Arial" w:eastAsia="Times New Roman" w:hAnsi="Arial" w:cs="Arial"/>
-          <w:color w:val="222222"/>
-          <w:sz w:val="19"/>
-          <w:szCs w:val="19"/>
-        </w:rPr>
-        <w:t>It was also from this sense that we decided pair programming was the best, because the foundation is the most important part, and if we saw A3 as the foundation on which both of our 40%-worth project is to be built on, it only makes sense for us to make every decision together, and stop each other from being carried away by fancy ideas. (Analogy: shouldn't be thinking about what colour the out wall are going to be or how thick will the windows be, when we're just doing the piling for a building.) We just wanted the most solid yet malleable foundation.</w:t>
+        <w:t xml:space="preserve">Not </w:t>
+      </w:r>
+      <w:proofErr w:type="spellStart"/>
+      <w:r>
+        <w:rPr>
+          <w:rFonts w:ascii="Arial" w:eastAsia="Times New Roman" w:hAnsi="Arial" w:cs="Arial"/>
+          <w:color w:val="222222"/>
+          <w:sz w:val="19"/>
+          <w:szCs w:val="19"/>
+        </w:rPr>
+        <w:t>colourful</w:t>
+      </w:r>
+      <w:proofErr w:type="spellEnd"/>
+      <w:r>
+        <w:rPr>
+          <w:rFonts w:ascii="Arial" w:eastAsia="Times New Roman" w:hAnsi="Arial" w:cs="Arial"/>
+          <w:color w:val="222222"/>
+          <w:sz w:val="19"/>
+          <w:szCs w:val="19"/>
+        </w:rPr>
+        <w:t xml:space="preserve"> backgrounds - messy, distracting, confusing </w:t>
+      </w:r>
+    </w:p>
+    <w:p>
+      <w:pPr>
+        <w:shd w:val="clear" w:color="auto" w:fill="FFFFFF"/>
+        <w:spacing w:before="100" w:beforeAutospacing="1" w:after="100" w:afterAutospacing="1" w:line="240" w:lineRule="auto"/>
+        <w:rPr>
+          <w:rFonts w:ascii="Arial" w:eastAsia="Times New Roman" w:hAnsi="Arial" w:cs="Arial"/>
+          <w:color w:val="222222"/>
+          <w:sz w:val="19"/>
+          <w:szCs w:val="19"/>
+        </w:rPr>
+      </w:pPr>
+    </w:p>
+    <w:p>
+      <w:pPr>
+        <w:shd w:val="clear" w:color="auto" w:fill="FFFFFF"/>
+        <w:spacing w:before="100" w:beforeAutospacing="1" w:after="100" w:afterAutospacing="1" w:line="240" w:lineRule="auto"/>
+        <w:rPr>
+          <w:rFonts w:ascii="Arial" w:eastAsia="Times New Roman" w:hAnsi="Arial" w:cs="Arial"/>
+          <w:color w:val="222222"/>
+          <w:sz w:val="19"/>
+          <w:szCs w:val="19"/>
+        </w:rPr>
+      </w:pPr>
+    </w:p>
+    <w:p>
+      <w:pPr>
+        <w:shd w:val="clear" w:color="auto" w:fill="FFFFFF"/>
+        <w:spacing w:before="100" w:beforeAutospacing="1" w:after="100" w:afterAutospacing="1" w:line="240" w:lineRule="auto"/>
+        <w:rPr>
+          <w:rFonts w:ascii="Arial" w:eastAsia="Times New Roman" w:hAnsi="Arial" w:cs="Arial"/>
+          <w:color w:val="222222"/>
+          <w:sz w:val="19"/>
+          <w:szCs w:val="19"/>
+        </w:rPr>
+      </w:pPr>
+    </w:p>
+    <w:p>
+      <w:pPr>
+        <w:shd w:val="clear" w:color="auto" w:fill="FFFFFF"/>
+        <w:spacing w:before="100" w:beforeAutospacing="1" w:after="100" w:afterAutospacing="1" w:line="240" w:lineRule="auto"/>
+        <w:rPr>
+          <w:rFonts w:ascii="Arial" w:eastAsia="Times New Roman" w:hAnsi="Arial" w:cs="Arial"/>
+          <w:color w:val="222222"/>
+          <w:sz w:val="19"/>
+          <w:szCs w:val="19"/>
+        </w:rPr>
+      </w:pPr>
+    </w:p>
+    <w:p>
+      <w:pPr>
+        <w:shd w:val="clear" w:color="auto" w:fill="FFFFFF"/>
+        <w:spacing w:before="100" w:beforeAutospacing="1" w:after="100" w:afterAutospacing="1" w:line="240" w:lineRule="auto"/>
+        <w:rPr>
+          <w:rFonts w:ascii="Arial" w:eastAsia="Times New Roman" w:hAnsi="Arial" w:cs="Arial"/>
+          <w:color w:val="222222"/>
+          <w:sz w:val="19"/>
+          <w:szCs w:val="19"/>
+        </w:rPr>
+      </w:pPr>
+      <w:r>
+        <w:rPr>
+          <w:rFonts w:ascii="Arial" w:eastAsia="Times New Roman" w:hAnsi="Arial" w:cs="Arial"/>
+          <w:color w:val="222222"/>
+          <w:sz w:val="19"/>
+          <w:szCs w:val="19"/>
+        </w:rPr>
+        <w:t xml:space="preserve">We had been thinking in terms of modularity. All code and features are mode with the idea of extending it in the project in mind, as if this is the first iteration in a software development process, rather than a pair assignment that will get split up and we'll each do our own thing afterwards. Therefore, we kept A3 simple, and fairly general (aka rough in some places, not looking like a </w:t>
+      </w:r>
+      <w:proofErr w:type="gramStart"/>
+      <w:r>
+        <w:rPr>
+          <w:rFonts w:ascii="Arial" w:eastAsia="Times New Roman" w:hAnsi="Arial" w:cs="Arial"/>
+          <w:color w:val="222222"/>
+          <w:sz w:val="19"/>
+          <w:szCs w:val="19"/>
+        </w:rPr>
+        <w:t>typical  submission</w:t>
+      </w:r>
+      <w:proofErr w:type="gramEnd"/>
+      <w:r>
+        <w:rPr>
+          <w:rFonts w:ascii="Arial" w:eastAsia="Times New Roman" w:hAnsi="Arial" w:cs="Arial"/>
+          <w:color w:val="222222"/>
+          <w:sz w:val="19"/>
+          <w:szCs w:val="19"/>
+        </w:rPr>
+        <w:t xml:space="preserve"> on completing an assignment, and </w:t>
+      </w:r>
+      <w:proofErr w:type="spellStart"/>
+      <w:r>
+        <w:rPr>
+          <w:rFonts w:ascii="Arial" w:eastAsia="Times New Roman" w:hAnsi="Arial" w:cs="Arial"/>
+          <w:color w:val="222222"/>
+          <w:sz w:val="19"/>
+          <w:szCs w:val="19"/>
+        </w:rPr>
+        <w:t>no where</w:t>
+      </w:r>
+      <w:proofErr w:type="spellEnd"/>
+      <w:r>
+        <w:rPr>
+          <w:rFonts w:ascii="Arial" w:eastAsia="Times New Roman" w:hAnsi="Arial" w:cs="Arial"/>
+          <w:color w:val="222222"/>
+          <w:sz w:val="19"/>
+          <w:szCs w:val="19"/>
+        </w:rPr>
+        <w:t xml:space="preserve"> near prefect). In refactoring the A3 code, I already had in mind some features I thought of for the final project, and also things we considered "beyond the scope of this iteration". This being the foundation prototype, I refactored it in such </w:t>
+      </w:r>
+      <w:proofErr w:type="spellStart"/>
+      <w:r>
+        <w:rPr>
+          <w:rFonts w:ascii="Arial" w:eastAsia="Times New Roman" w:hAnsi="Arial" w:cs="Arial"/>
+          <w:color w:val="222222"/>
+          <w:sz w:val="19"/>
+          <w:szCs w:val="19"/>
+        </w:rPr>
+        <w:t>as</w:t>
+      </w:r>
+      <w:proofErr w:type="spellEnd"/>
+      <w:r>
+        <w:rPr>
+          <w:rFonts w:ascii="Arial" w:eastAsia="Times New Roman" w:hAnsi="Arial" w:cs="Arial"/>
+          <w:color w:val="222222"/>
+          <w:sz w:val="19"/>
+          <w:szCs w:val="19"/>
+        </w:rPr>
+        <w:t xml:space="preserve"> way that would make it easiest to add those features in. Therefore, when starting the individual part, all the infrastructure was already set up nicely, and mostly it was just a matter along the lines of adding a couple new variables, or a case to the switch statement.</w:t>
+      </w:r>
+    </w:p>
+    <w:p>
+      <w:pPr>
+        <w:shd w:val="clear" w:color="auto" w:fill="FFFFFF"/>
+        <w:spacing w:before="100" w:beforeAutospacing="1" w:after="100" w:afterAutospacing="1" w:line="240" w:lineRule="auto"/>
+        <w:rPr>
+          <w:rFonts w:ascii="Arial" w:eastAsia="Times New Roman" w:hAnsi="Arial" w:cs="Arial"/>
+          <w:color w:val="222222"/>
+          <w:sz w:val="19"/>
+          <w:szCs w:val="19"/>
+        </w:rPr>
+      </w:pPr>
+    </w:p>
+    <w:p>
+      <w:pPr>
+        <w:shd w:val="clear" w:color="auto" w:fill="FFFFFF"/>
+        <w:spacing w:before="100" w:beforeAutospacing="1" w:after="100" w:afterAutospacing="1" w:line="240" w:lineRule="auto"/>
+        <w:rPr>
+          <w:rFonts w:ascii="Arial" w:eastAsia="Times New Roman" w:hAnsi="Arial" w:cs="Arial"/>
+          <w:color w:val="222222"/>
+          <w:sz w:val="19"/>
+          <w:szCs w:val="19"/>
+        </w:rPr>
+      </w:pPr>
+      <w:r>
+        <w:rPr>
+          <w:rFonts w:ascii="Arial" w:eastAsia="Times New Roman" w:hAnsi="Arial" w:cs="Arial"/>
+          <w:color w:val="222222"/>
+          <w:sz w:val="19"/>
+          <w:szCs w:val="19"/>
+        </w:rPr>
+        <w:t xml:space="preserve">It was also from this sense that we decided pair programming was the best, because the foundation is the most important part, and if we saw A3 as the foundation on which both of our 40%-worth project is to be built on, it only makes sense for us to make every decision together, and stop each other from being carried away by fancy ideas. (Analogy: shouldn't be thinking about what </w:t>
+      </w:r>
+      <w:proofErr w:type="spellStart"/>
+      <w:r>
+        <w:rPr>
+          <w:rFonts w:ascii="Arial" w:eastAsia="Times New Roman" w:hAnsi="Arial" w:cs="Arial"/>
+          <w:color w:val="222222"/>
+          <w:sz w:val="19"/>
+          <w:szCs w:val="19"/>
+        </w:rPr>
+        <w:t>colour</w:t>
+      </w:r>
+      <w:proofErr w:type="spellEnd"/>
+      <w:r>
+        <w:rPr>
+          <w:rFonts w:ascii="Arial" w:eastAsia="Times New Roman" w:hAnsi="Arial" w:cs="Arial"/>
+          <w:color w:val="222222"/>
+          <w:sz w:val="19"/>
+          <w:szCs w:val="19"/>
+        </w:rPr>
+        <w:t xml:space="preserve"> the out wall are going to be or how thick will the windows be, when we're just doing the piling for a building.) We just wanted the most solid yet malleable foundation.</w:t>
       </w:r>
     </w:p>
     <w:p>
@@ -740,14 +1120,25 @@
           <w:szCs w:val="19"/>
         </w:rPr>
       </w:pPr>
-      <w:r>
-        <w:rPr>
-          <w:rFonts w:ascii="Arial" w:eastAsia="Times New Roman" w:hAnsi="Arial" w:cs="Arial"/>
-          <w:color w:val="222222"/>
-          <w:sz w:val="19"/>
-          <w:szCs w:val="19"/>
-        </w:rPr>
-        <w:t>Healthbot screen research</w:t>
+      <w:proofErr w:type="spellStart"/>
+      <w:r>
+        <w:rPr>
+          <w:rFonts w:ascii="Arial" w:eastAsia="Times New Roman" w:hAnsi="Arial" w:cs="Arial"/>
+          <w:color w:val="222222"/>
+          <w:sz w:val="19"/>
+          <w:szCs w:val="19"/>
+        </w:rPr>
+        <w:t>Healthbot</w:t>
+      </w:r>
+      <w:proofErr w:type="spellEnd"/>
+      <w:r>
+        <w:rPr>
+          <w:rFonts w:ascii="Arial" w:eastAsia="Times New Roman" w:hAnsi="Arial" w:cs="Arial"/>
+          <w:color w:val="222222"/>
+          <w:sz w:val="19"/>
+          <w:szCs w:val="19"/>
+        </w:rPr>
+        <w:t xml:space="preserve"> screen research</w:t>
       </w:r>
     </w:p>
     <w:p>
@@ -923,6 +1314,7 @@
           <w:szCs w:val="19"/>
         </w:rPr>
       </w:pPr>
+      <w:proofErr w:type="spellStart"/>
       <w:r>
         <w:rPr>
           <w:rFonts w:ascii="Arial" w:eastAsia="Times New Roman" w:hAnsi="Arial" w:cs="Arial"/>
@@ -932,6 +1324,7 @@
         </w:rPr>
         <w:t>Cafero</w:t>
       </w:r>
+      <w:proofErr w:type="spellEnd"/>
     </w:p>
     <w:p>
       <w:pPr>
@@ -972,6 +1365,7 @@
           <w:sz w:val="19"/>
           <w:szCs w:val="19"/>
         </w:rPr>
+        <w:lastRenderedPageBreak/>
         <w:t>2.5 1.9 1.315789473684210</w:t>
       </w:r>
     </w:p>
@@ -1176,7 +1570,47 @@
           <w:sz w:val="19"/>
           <w:szCs w:val="19"/>
         </w:rPr>
-        <w:t>Set focussed to textField after submit button</w:t>
+        <w:t xml:space="preserve">Set </w:t>
+      </w:r>
+      <w:proofErr w:type="spellStart"/>
+      <w:r>
+        <w:rPr>
+          <w:rFonts w:ascii="Arial" w:eastAsia="Times New Roman" w:hAnsi="Arial" w:cs="Arial"/>
+          <w:color w:val="222222"/>
+          <w:sz w:val="19"/>
+          <w:szCs w:val="19"/>
+        </w:rPr>
+        <w:t>focussed</w:t>
+      </w:r>
+      <w:proofErr w:type="spellEnd"/>
+      <w:r>
+        <w:rPr>
+          <w:rFonts w:ascii="Arial" w:eastAsia="Times New Roman" w:hAnsi="Arial" w:cs="Arial"/>
+          <w:color w:val="222222"/>
+          <w:sz w:val="19"/>
+          <w:szCs w:val="19"/>
+        </w:rPr>
+        <w:t xml:space="preserve"> to </w:t>
+      </w:r>
+      <w:proofErr w:type="spellStart"/>
+      <w:r>
+        <w:rPr>
+          <w:rFonts w:ascii="Arial" w:eastAsia="Times New Roman" w:hAnsi="Arial" w:cs="Arial"/>
+          <w:color w:val="222222"/>
+          <w:sz w:val="19"/>
+          <w:szCs w:val="19"/>
+        </w:rPr>
+        <w:t>textField</w:t>
+      </w:r>
+      <w:proofErr w:type="spellEnd"/>
+      <w:r>
+        <w:rPr>
+          <w:rFonts w:ascii="Arial" w:eastAsia="Times New Roman" w:hAnsi="Arial" w:cs="Arial"/>
+          <w:color w:val="222222"/>
+          <w:sz w:val="19"/>
+          <w:szCs w:val="19"/>
+        </w:rPr>
+        <w:t xml:space="preserve"> after submit button</w:t>
       </w:r>
     </w:p>
     <w:p>
@@ -1344,8 +1778,19 @@
           <w:sz w:val="19"/>
           <w:szCs w:val="19"/>
         </w:rPr>
-        <w:t>Add word and level. Saves to data structure (like wordlist) then writeToNewWordlist</w:t>
-      </w:r>
+        <w:t xml:space="preserve">Add word and level. Saves to data structure (like wordlist) then </w:t>
+      </w:r>
+      <w:proofErr w:type="spellStart"/>
+      <w:r>
+        <w:rPr>
+          <w:rFonts w:ascii="Arial" w:eastAsia="Times New Roman" w:hAnsi="Arial" w:cs="Arial"/>
+          <w:color w:val="222222"/>
+          <w:sz w:val="19"/>
+          <w:szCs w:val="19"/>
+        </w:rPr>
+        <w:t>writeToNewWordlist</w:t>
+      </w:r>
+      <w:proofErr w:type="spellEnd"/>
     </w:p>
     <w:p>
       <w:pPr>
@@ -1370,7 +1815,17 @@
           <w:sz w:val="19"/>
           <w:szCs w:val="19"/>
         </w:rPr>
-        <w:t>To guarantee wordlist is correctly formatted for custom lists as the elderly won't want to do that themselves. And don't have the experience of what to do if application isn't functioning as expected (due to poor formatting which is beyond the scope to fully test) Formatted will probably be provided by online download or by their nurse/family member</w:t>
+        <w:t xml:space="preserve">To guarantee wordlist is correctly formatted for custom lists as the elderly won't want to do that themselves. And don't have the experience of what to do if application isn't functioning as expected (due to poor formatting which </w:t>
+      </w:r>
+      <w:r>
+        <w:rPr>
+          <w:rFonts w:ascii="Arial" w:eastAsia="Times New Roman" w:hAnsi="Arial" w:cs="Arial"/>
+          <w:color w:val="222222"/>
+          <w:sz w:val="19"/>
+          <w:szCs w:val="19"/>
+        </w:rPr>
+        <w:lastRenderedPageBreak/>
+        <w:t>is beyond the scope to fully test) Formatted will probably be provided by online download or by their nurse/family member</w:t>
       </w:r>
     </w:p>
     <w:p>
@@ -1538,7 +1993,6 @@
           <w:sz w:val="19"/>
           <w:szCs w:val="19"/>
         </w:rPr>
-        <w:lastRenderedPageBreak/>
         <w:t>File chooser choose list (NZCER formatted) and video file</w:t>
       </w:r>
     </w:p>
@@ -1591,7 +2045,27 @@
           <w:sz w:val="19"/>
           <w:szCs w:val="19"/>
         </w:rPr>
-        <w:t>If not ffmpeg for movie exists create it?? Or: power button deletes the movie (in case it was partially made)</w:t>
+        <w:t xml:space="preserve">If not </w:t>
+      </w:r>
+      <w:proofErr w:type="spellStart"/>
+      <w:r>
+        <w:rPr>
+          <w:rFonts w:ascii="Arial" w:eastAsia="Times New Roman" w:hAnsi="Arial" w:cs="Arial"/>
+          <w:color w:val="222222"/>
+          <w:sz w:val="19"/>
+          <w:szCs w:val="19"/>
+        </w:rPr>
+        <w:t>ffmpeg</w:t>
+      </w:r>
+      <w:proofErr w:type="spellEnd"/>
+      <w:r>
+        <w:rPr>
+          <w:rFonts w:ascii="Arial" w:eastAsia="Times New Roman" w:hAnsi="Arial" w:cs="Arial"/>
+          <w:color w:val="222222"/>
+          <w:sz w:val="19"/>
+          <w:szCs w:val="19"/>
+        </w:rPr>
+        <w:t xml:space="preserve"> for movie exists create it?? Or: power button deletes the movie (in case it was partially made)</w:t>
       </w:r>
     </w:p>
     <w:p>
@@ -1629,8 +2103,19 @@
           <w:sz w:val="19"/>
           <w:szCs w:val="19"/>
         </w:rPr>
-        <w:t>Choose level out of those that are unlocked in settings (must complete a lower level before going to a higher one) for&lt;currentlevel</w:t>
-      </w:r>
+        <w:t>Choose level out of those that are unlocked in settings (must complete a lower level before going to a higher one) for&lt;</w:t>
+      </w:r>
+      <w:proofErr w:type="spellStart"/>
+      <w:r>
+        <w:rPr>
+          <w:rFonts w:ascii="Arial" w:eastAsia="Times New Roman" w:hAnsi="Arial" w:cs="Arial"/>
+          <w:color w:val="222222"/>
+          <w:sz w:val="19"/>
+          <w:szCs w:val="19"/>
+        </w:rPr>
+        <w:t>currentlevel</w:t>
+      </w:r>
+      <w:proofErr w:type="spellEnd"/>
     </w:p>
     <w:p>
       <w:pPr>
@@ -1693,7 +2178,47 @@
           <w:sz w:val="19"/>
           <w:szCs w:val="19"/>
         </w:rPr>
-        <w:t>Settings hidden file level listLength, split(" ")</w:t>
+        <w:t xml:space="preserve">Settings hidden file level </w:t>
+      </w:r>
+      <w:proofErr w:type="spellStart"/>
+      <w:r>
+        <w:rPr>
+          <w:rFonts w:ascii="Arial" w:eastAsia="Times New Roman" w:hAnsi="Arial" w:cs="Arial"/>
+          <w:color w:val="222222"/>
+          <w:sz w:val="19"/>
+          <w:szCs w:val="19"/>
+        </w:rPr>
+        <w:t>listLength</w:t>
+      </w:r>
+      <w:proofErr w:type="spellEnd"/>
+      <w:r>
+        <w:rPr>
+          <w:rFonts w:ascii="Arial" w:eastAsia="Times New Roman" w:hAnsi="Arial" w:cs="Arial"/>
+          <w:color w:val="222222"/>
+          <w:sz w:val="19"/>
+          <w:szCs w:val="19"/>
+        </w:rPr>
+        <w:t xml:space="preserve">, </w:t>
+      </w:r>
+      <w:proofErr w:type="gramStart"/>
+      <w:r>
+        <w:rPr>
+          <w:rFonts w:ascii="Arial" w:eastAsia="Times New Roman" w:hAnsi="Arial" w:cs="Arial"/>
+          <w:color w:val="222222"/>
+          <w:sz w:val="19"/>
+          <w:szCs w:val="19"/>
+        </w:rPr>
+        <w:t>split(</w:t>
+      </w:r>
+      <w:proofErr w:type="gramEnd"/>
+      <w:r>
+        <w:rPr>
+          <w:rFonts w:ascii="Arial" w:eastAsia="Times New Roman" w:hAnsi="Arial" w:cs="Arial"/>
+          <w:color w:val="222222"/>
+          <w:sz w:val="19"/>
+          <w:szCs w:val="19"/>
+        </w:rPr>
+        <w:t>" ")</w:t>
       </w:r>
     </w:p>
     <w:p>
@@ -1738,14 +2263,25 @@
           <w:szCs w:val="19"/>
         </w:rPr>
       </w:pPr>
-      <w:r>
-        <w:rPr>
-          <w:rFonts w:ascii="Arial" w:eastAsia="Times New Roman" w:hAnsi="Arial" w:cs="Arial"/>
-          <w:color w:val="222222"/>
-          <w:sz w:val="19"/>
-          <w:szCs w:val="19"/>
-        </w:rPr>
-        <w:t>ULearn Mac logo for buttons</w:t>
+      <w:proofErr w:type="spellStart"/>
+      <w:r>
+        <w:rPr>
+          <w:rFonts w:ascii="Arial" w:eastAsia="Times New Roman" w:hAnsi="Arial" w:cs="Arial"/>
+          <w:color w:val="222222"/>
+          <w:sz w:val="19"/>
+          <w:szCs w:val="19"/>
+        </w:rPr>
+        <w:t>ULearn</w:t>
+      </w:r>
+      <w:proofErr w:type="spellEnd"/>
+      <w:r>
+        <w:rPr>
+          <w:rFonts w:ascii="Arial" w:eastAsia="Times New Roman" w:hAnsi="Arial" w:cs="Arial"/>
+          <w:color w:val="222222"/>
+          <w:sz w:val="19"/>
+          <w:szCs w:val="19"/>
+        </w:rPr>
+        <w:t xml:space="preserve"> Mac logo for buttons</w:t>
       </w:r>
     </w:p>
     <w:p>
@@ -1809,7 +2345,27 @@
           <w:sz w:val="19"/>
           <w:szCs w:val="19"/>
         </w:rPr>
-        <w:t>When spell wrong don't play video of wrong spelling as that reinforces it</w:t>
+        <w:t xml:space="preserve">When spell wrong </w:t>
+      </w:r>
+      <w:proofErr w:type="gramStart"/>
+      <w:r>
+        <w:rPr>
+          <w:rFonts w:ascii="Arial" w:eastAsia="Times New Roman" w:hAnsi="Arial" w:cs="Arial"/>
+          <w:color w:val="222222"/>
+          <w:sz w:val="19"/>
+          <w:szCs w:val="19"/>
+        </w:rPr>
+        <w:t>don't</w:t>
+      </w:r>
+      <w:proofErr w:type="gramEnd"/>
+      <w:r>
+        <w:rPr>
+          <w:rFonts w:ascii="Arial" w:eastAsia="Times New Roman" w:hAnsi="Arial" w:cs="Arial"/>
+          <w:color w:val="222222"/>
+          <w:sz w:val="19"/>
+          <w:szCs w:val="19"/>
+        </w:rPr>
+        <w:t xml:space="preserve"> play video of wrong spelling as that reinforces it</w:t>
       </w:r>
     </w:p>
     <w:p>
@@ -2107,14 +2663,45 @@
           <w:szCs w:val="19"/>
         </w:rPr>
       </w:pPr>
-      <w:r>
-        <w:rPr>
-          <w:rFonts w:ascii="Arial" w:eastAsia="Times New Roman" w:hAnsi="Arial" w:cs="Arial"/>
-          <w:color w:val="222222"/>
-          <w:sz w:val="19"/>
-          <w:szCs w:val="19"/>
-        </w:rPr>
-        <w:t>SwingWorker JLabel countdown</w:t>
+      <w:proofErr w:type="spellStart"/>
+      <w:r>
+        <w:rPr>
+          <w:rFonts w:ascii="Arial" w:eastAsia="Times New Roman" w:hAnsi="Arial" w:cs="Arial"/>
+          <w:color w:val="222222"/>
+          <w:sz w:val="19"/>
+          <w:szCs w:val="19"/>
+        </w:rPr>
+        <w:t>SwingWorker</w:t>
+      </w:r>
+      <w:proofErr w:type="spellEnd"/>
+      <w:r>
+        <w:rPr>
+          <w:rFonts w:ascii="Arial" w:eastAsia="Times New Roman" w:hAnsi="Arial" w:cs="Arial"/>
+          <w:color w:val="222222"/>
+          <w:sz w:val="19"/>
+          <w:szCs w:val="19"/>
+        </w:rPr>
+        <w:t xml:space="preserve"> </w:t>
+      </w:r>
+      <w:proofErr w:type="spellStart"/>
+      <w:r>
+        <w:rPr>
+          <w:rFonts w:ascii="Arial" w:eastAsia="Times New Roman" w:hAnsi="Arial" w:cs="Arial"/>
+          <w:color w:val="222222"/>
+          <w:sz w:val="19"/>
+          <w:szCs w:val="19"/>
+        </w:rPr>
+        <w:t>JLabel</w:t>
+      </w:r>
+      <w:proofErr w:type="spellEnd"/>
+      <w:r>
+        <w:rPr>
+          <w:rFonts w:ascii="Arial" w:eastAsia="Times New Roman" w:hAnsi="Arial" w:cs="Arial"/>
+          <w:color w:val="222222"/>
+          <w:sz w:val="19"/>
+          <w:szCs w:val="19"/>
+        </w:rPr>
+        <w:t xml:space="preserve"> countdown</w:t>
       </w:r>
     </w:p>
     <w:p>
@@ -2140,7 +2727,27 @@
           <w:sz w:val="19"/>
           <w:szCs w:val="19"/>
         </w:rPr>
-        <w:t>Add to review button, JLabel "added to review!"</w:t>
+        <w:t xml:space="preserve">Add to review button, </w:t>
+      </w:r>
+      <w:proofErr w:type="spellStart"/>
+      <w:r>
+        <w:rPr>
+          <w:rFonts w:ascii="Arial" w:eastAsia="Times New Roman" w:hAnsi="Arial" w:cs="Arial"/>
+          <w:color w:val="222222"/>
+          <w:sz w:val="19"/>
+          <w:szCs w:val="19"/>
+        </w:rPr>
+        <w:t>JLabel</w:t>
+      </w:r>
+      <w:proofErr w:type="spellEnd"/>
+      <w:r>
+        <w:rPr>
+          <w:rFonts w:ascii="Arial" w:eastAsia="Times New Roman" w:hAnsi="Arial" w:cs="Arial"/>
+          <w:color w:val="222222"/>
+          <w:sz w:val="19"/>
+          <w:szCs w:val="19"/>
+        </w:rPr>
+        <w:t xml:space="preserve"> "added to review!"</w:t>
       </w:r>
     </w:p>
     <w:p>

</xml_diff>